<commit_message>
Add comments as track changes
</commit_message>
<xml_diff>
--- a/gurudocs/KeyDiscussion.docx
+++ b/gurudocs/KeyDiscussion.docx
@@ -1,6 +1,6 @@
 
 <file path=word/document.xml><?xml version="1.0" encoding="utf-8"?>
-<w:document xmlns:wpc="http://schemas.microsoft.com/office/word/2010/wordprocessingCanvas" xmlns:mo="http://schemas.microsoft.com/office/mac/office/2008/main" xmlns:mc="http://schemas.openxmlformats.org/markup-compatibility/2006" xmlns:mv="urn:schemas-microsoft-com:mac:vml" xmlns:o="urn:schemas-microsoft-com:office:office" xmlns:r="http://schemas.openxmlformats.org/officeDocument/2006/relationships" xmlns:m="http://schemas.openxmlformats.org/officeDocument/2006/math" xmlns:v="urn:schemas-microsoft-com:vml" xmlns:wp14="http://schemas.microsoft.com/office/word/2010/wordprocessingDrawing" xmlns:wp="http://schemas.openxmlformats.org/drawingml/2006/wordprocessingDrawing" xmlns:w10="urn:schemas-microsoft-com:office:word" xmlns:w="http://schemas.openxmlformats.org/wordprocessingml/2006/main" xmlns:w14="http://schemas.microsoft.com/office/word/2010/wordml" xmlns:w15="http://schemas.microsoft.com/office/word/2012/wordml" xmlns:wpg="http://schemas.microsoft.com/office/word/2010/wordprocessingGroup" xmlns:wpi="http://schemas.microsoft.com/office/word/2010/wordprocessingInk" xmlns:wne="http://schemas.microsoft.com/office/word/2006/wordml" xmlns:wps="http://schemas.microsoft.com/office/word/2010/wordprocessingShape" mc:Ignorable="w14 w15 wp14">
+<w:document xmlns:wpc="http://schemas.microsoft.com/office/word/2010/wordprocessingCanvas" xmlns:mc="http://schemas.openxmlformats.org/markup-compatibility/2006" xmlns:o="urn:schemas-microsoft-com:office:office" xmlns:r="http://schemas.openxmlformats.org/officeDocument/2006/relationships" xmlns:m="http://schemas.openxmlformats.org/officeDocument/2006/math" xmlns:v="urn:schemas-microsoft-com:vml" xmlns:wp14="http://schemas.microsoft.com/office/word/2010/wordprocessingDrawing" xmlns:wp="http://schemas.openxmlformats.org/drawingml/2006/wordprocessingDrawing" xmlns:w10="urn:schemas-microsoft-com:office:word" xmlns:w="http://schemas.openxmlformats.org/wordprocessingml/2006/main" xmlns:w14="http://schemas.microsoft.com/office/word/2010/wordml" xmlns:w15="http://schemas.microsoft.com/office/word/2012/wordml" xmlns:wpg="http://schemas.microsoft.com/office/word/2010/wordprocessingGroup" xmlns:wpi="http://schemas.microsoft.com/office/word/2010/wordprocessingInk" xmlns:wne="http://schemas.microsoft.com/office/word/2006/wordml" xmlns:wps="http://schemas.microsoft.com/office/word/2010/wordprocessingShape" mc:Ignorable="w14 w15 wp14">
   <w:body>
     <w:p>
       <w:pPr>
@@ -9,8 +9,6 @@
           <w:b/>
         </w:rPr>
       </w:pPr>
-      <w:bookmarkStart w:id="0" w:name="_GoBack"/>
-      <w:bookmarkEnd w:id="0"/>
       <w:r>
         <w:rPr>
           <w:b/>
@@ -68,7 +66,15 @@
         <w:t>f</w:t>
       </w:r>
       <w:r>
-        <w:t xml:space="preserve"> is given the we expect a filename with a table of weights in one column.  These could come from mex, hence </w:t>
+        <w:t xml:space="preserve"> is given the</w:t>
+      </w:r>
+      <w:ins w:id="0" w:author="j" w:date="2016-06-20T16:03:00Z">
+        <w:r>
+          <w:t>n</w:t>
+        </w:r>
+      </w:ins>
+      <w:r>
+        <w:t xml:space="preserve"> we expect a filename with a table of weights in one column.  These could come from mex, hence </w:t>
       </w:r>
       <w:r>
         <w:rPr>
@@ -113,19 +119,7 @@
         <w:rPr>
           <w:b/>
         </w:rPr>
-        <w:t>gmtmath -A[-]&lt;ftable&gt;[+s</w:t>
-      </w:r>
-      <w:r>
-        <w:rPr>
-          <w:b/>
-        </w:rPr>
-        <w:t>|w|e</w:t>
-      </w:r>
-      <w:r>
-        <w:rPr>
-          <w:b/>
-        </w:rPr>
-        <w:t>]]</w:t>
+        <w:t>gmtmath -A[-]&lt;ftable&gt;[+s|w|e]]</w:t>
       </w:r>
     </w:p>
     <w:p>
@@ -164,10 +158,7 @@
         <w:jc w:val="both"/>
       </w:pPr>
       <w:r>
-        <w:t xml:space="preserve">Possible mex syntax </w:t>
-      </w:r>
-      <w:r>
-        <w:t>–</w:t>
+        <w:t>Possible mex syntax –</w:t>
       </w:r>
       <w:r>
         <w:t>A[</w:t>
@@ -185,32 +176,112 @@
         <w:t>][+r]</w:t>
       </w:r>
       <w:r>
-        <w:t xml:space="preserve">  After en</w:t>
-      </w:r>
-      <w:r>
-        <w:t>coding: –</w:t>
-      </w:r>
-      <w:r>
-        <w:t>A[+s|w][+e][+r]</w:t>
+        <w:t xml:space="preserve">  After encoding: –</w:t>
+      </w:r>
+      <w:r>
+        <w:t xml:space="preserve">A[+s|w][+e][+r] </w:t>
+      </w:r>
+      <w:r>
+        <w:t>$</w:t>
+      </w:r>
+    </w:p>
+    <w:p>
+      <w:pPr>
+        <w:rPr>
+          <w:b/>
+        </w:rPr>
+      </w:pPr>
+      <w:r>
+        <w:rPr>
+          <w:b/>
+        </w:rPr>
+        <w:t>gmtselect -C[-|+]&lt;dist&gt;[&lt;unit&gt;]/&lt;ptfile&gt; -L[p][-|+]&lt;dist&gt;[&lt;unit&gt;]/&lt;lfile&gt;</w:t>
+      </w:r>
+    </w:p>
+    <w:p>
+      <w:pPr>
+        <w:ind w:left="720"/>
+        <w:jc w:val="both"/>
+      </w:pPr>
+      <w:r>
+        <w:t>These both have similar syntax in the sense a filename is required and added after a trailing slash.  In external interfaces these would be missing.</w:t>
+      </w:r>
+      <w:r>
+        <w:t xml:space="preserve"> Old convoluted syntax best replaced with newer method.</w:t>
+      </w:r>
+    </w:p>
+    <w:p>
+      <w:pPr>
+        <w:ind w:left="720"/>
+        <w:jc w:val="both"/>
+      </w:pPr>
+      <w:r>
+        <w:t>Possible mex syntax –C&lt;stuffnoslash&gt; After encoding: –C&lt;</w:t>
       </w:r>
       <w:r>
         <w:t xml:space="preserve"> </w:t>
       </w:r>
-      <w:r>
-        <w:t>$</w:t>
-      </w:r>
-    </w:p>
-    <w:p>
-      <w:pPr>
-        <w:rPr>
-          <w:b/>
-        </w:rPr>
-      </w:pPr>
-      <w:r>
-        <w:rPr>
-          <w:b/>
-        </w:rPr>
-        <w:t>gmtselect -C[-|+]&lt;dist&gt;[&lt;unit&gt;]/&lt;ptfile&gt; -L[p][-|+]&lt;dist&gt;[&lt;unit&gt;]/&lt;lfile&gt;</w:t>
+      <w:commentRangeStart w:id="1"/>
+      <w:r>
+        <w:t>stuffnoslash</w:t>
+      </w:r>
+      <w:commentRangeEnd w:id="1"/>
+      <w:r>
+        <w:rPr>
+          <w:rStyle w:val="CommentReference"/>
+        </w:rPr>
+        <w:commentReference w:id="1"/>
+      </w:r>
+      <w:r>
+        <w:t xml:space="preserve"> &gt;$</w:t>
+      </w:r>
+    </w:p>
+    <w:p>
+      <w:pPr>
+        <w:rPr>
+          <w:b/>
+        </w:rPr>
+      </w:pPr>
+      <w:r>
+        <w:rPr>
+          <w:b/>
+        </w:rPr>
+        <w:t>gmtspatial -D[+f&lt;file&gt;][+a&lt;amax&gt;][+d[-|+]&lt;dist&gt;[&lt;unit&gt;]][+c|C&lt;cmax&gt;][+l][+s&lt;sfact&gt;][+p]]</w:t>
+      </w:r>
+    </w:p>
+    <w:p>
+      <w:pPr>
+        <w:rPr>
+          <w:b/>
+          <w:lang w:val="pt-PT"/>
+        </w:rPr>
+      </w:pPr>
+      <w:r>
+        <w:rPr>
+          <w:b/>
+        </w:rPr>
+        <w:tab/>
+      </w:r>
+      <w:r>
+        <w:rPr>
+          <w:b/>
+          <w:lang w:val="pt-PT"/>
+        </w:rPr>
+        <w:t>-N&lt;pfile&gt;[+a][+p&lt;ID&gt;]</w:t>
+      </w:r>
+      <w:r>
+        <w:rPr>
+          <w:b/>
+          <w:lang w:val="pt-PT"/>
+        </w:rPr>
+        <w:t>[+r]</w:t>
+      </w:r>
+      <w:r>
+        <w:rPr>
+          <w:b/>
+          <w:lang w:val="pt-PT"/>
+        </w:rPr>
+        <w:t>[+z]]</w:t>
       </w:r>
     </w:p>
     <w:p>
@@ -219,10 +290,84 @@
         <w:jc w:val="both"/>
       </w:pPr>
       <w:r>
-        <w:t>These both have similar syntax in the sense a filename is required and added after a trailing slash.  In external interfaces these would be missing.</w:t>
-      </w:r>
-      <w:r>
-        <w:t xml:space="preserve"> Old convoluted syntax best replaced with newer method.</w:t>
+        <w:t xml:space="preserve">In the first case a file is given via </w:t>
+      </w:r>
+      <w:r>
+        <w:rPr>
+          <w:b/>
+        </w:rPr>
+        <w:t>+f</w:t>
+      </w:r>
+      <w:r>
+        <w:t xml:space="preserve">&lt;name&gt; and this is not a required modifier.  In the second the file is given after </w:t>
+      </w:r>
+      <w:r>
+        <w:rPr>
+          <w:b/>
+        </w:rPr>
+        <w:t>–N</w:t>
+      </w:r>
+      <w:r>
+        <w:t xml:space="preserve"> but type changes with modifier </w:t>
+      </w:r>
+      <w:r>
+        <w:rPr>
+          <w:b/>
+        </w:rPr>
+        <w:t>+r</w:t>
+      </w:r>
+      <w:r>
+        <w:t>.  We have</w:t>
+      </w:r>
+      <w:r>
+        <w:t xml:space="preserve"> that in the key but not tested fully.</w:t>
+      </w:r>
+    </w:p>
+    <w:p>
+      <w:pPr>
+        <w:ind w:left="720"/>
+      </w:pPr>
+      <w:r>
+        <w:t>Possible mex syntax: -D[+f][+…]</w:t>
+      </w:r>
+      <w:r>
+        <w:t xml:space="preserve"> </w:t>
+      </w:r>
+      <w:r>
+        <w:t>After encoding:</w:t>
+      </w:r>
+      <w:r>
+        <w:t xml:space="preserve"> </w:t>
+      </w:r>
+      <w:r>
+        <w:t>-D[+f$][+…]</w:t>
+      </w:r>
+    </w:p>
+    <w:p>
+      <w:pPr>
+        <w:ind w:left="720"/>
+      </w:pPr>
+      <w:r>
+        <w:t>Possible mex syntax: -N[+…]] After encoding:</w:t>
+      </w:r>
+      <w:r>
+        <w:t xml:space="preserve"> </w:t>
+      </w:r>
+      <w:r>
+        <w:t>-N$[+…]</w:t>
+      </w:r>
+    </w:p>
+    <w:p>
+      <w:pPr>
+        <w:rPr>
+          <w:b/>
+        </w:rPr>
+      </w:pPr>
+      <w:r>
+        <w:rPr>
+          <w:b/>
+        </w:rPr>
+        <w:t>grdcontour -A[-|[+]&lt;annot_int&gt;]+t|T&lt;file&gt; -D&lt;template&gt;</w:t>
       </w:r>
     </w:p>
     <w:p>
@@ -231,64 +376,43 @@
         <w:jc w:val="both"/>
       </w:pPr>
       <w:r>
-        <w:t>Possible mex syntax –C</w:t>
-      </w:r>
-      <w:r>
-        <w:t xml:space="preserve">&lt;stuffnoslash&gt; </w:t>
-      </w:r>
-      <w:r>
-        <w:t>After encoding: –C&lt;</w:t>
+        <w:t xml:space="preserve">The </w:t>
+      </w:r>
+      <w:r>
+        <w:rPr>
+          <w:b/>
+        </w:rPr>
+        <w:t>–D</w:t>
+      </w:r>
+      <w:r>
+        <w:t xml:space="preserve"> should work if nothing is given in mex and all contours would be returned in one dataset.  The deep annotation option to save the annotation strings could be recognized but these records are currently written to a local file via fopen.  We would need to accumulate these to a TEXTSET and write this at the end of the program.</w:t>
+      </w:r>
+    </w:p>
+    <w:p>
+      <w:pPr>
+        <w:ind w:left="720"/>
+      </w:pPr>
+      <w:r>
+        <w:t>Possible mex syntax: -A…+t|T[+…] After encoding:</w:t>
       </w:r>
       <w:r>
         <w:t xml:space="preserve"> </w:t>
       </w:r>
       <w:r>
-        <w:t>stuffnoslash</w:t>
-      </w:r>
-      <w:r>
-        <w:t xml:space="preserve"> &gt;</w:t>
-      </w:r>
-      <w:r>
-        <w:t>$</w:t>
-      </w:r>
-    </w:p>
-    <w:p>
-      <w:pPr>
-        <w:rPr>
-          <w:b/>
-        </w:rPr>
-      </w:pPr>
-      <w:r>
-        <w:rPr>
-          <w:b/>
-        </w:rPr>
-        <w:t>gmtspatial -D[+f&lt;file&gt;][+a&lt;amax&gt;][+d[-|+]&lt;dist&gt;[&lt;unit&gt;]][+c|C&lt;cmax&gt;][+l][+s&lt;sfact&gt;][+p]]</w:t>
-      </w:r>
-    </w:p>
-    <w:p>
-      <w:pPr>
-        <w:rPr>
-          <w:b/>
-        </w:rPr>
-      </w:pPr>
-      <w:r>
-        <w:rPr>
-          <w:b/>
-        </w:rPr>
-        <w:tab/>
-        <w:t>-N&lt;pfile&gt;[+a][+p&lt;ID&gt;]</w:t>
-      </w:r>
-      <w:r>
-        <w:rPr>
-          <w:b/>
-        </w:rPr>
-        <w:t>[+r]</w:t>
-      </w:r>
-      <w:r>
-        <w:rPr>
-          <w:b/>
-        </w:rPr>
-        <w:t>[+z]]</w:t>
+        <w:t>-A…+t|T$[+…]</w:t>
+      </w:r>
+    </w:p>
+    <w:p>
+      <w:pPr>
+        <w:rPr>
+          <w:b/>
+        </w:rPr>
+      </w:pPr>
+      <w:r>
+        <w:rPr>
+          <w:b/>
+        </w:rPr>
+        <w:t>grdfilter -F&lt;type&gt;[-]&lt;grdfile&gt;</w:t>
       </w:r>
     </w:p>
     <w:p>
@@ -297,99 +421,28 @@
         <w:jc w:val="both"/>
       </w:pPr>
       <w:r>
-        <w:t xml:space="preserve">In the first case a file is given via </w:t>
-      </w:r>
-      <w:r>
-        <w:rPr>
-          <w:b/>
-        </w:rPr>
-        <w:t>+f</w:t>
-      </w:r>
-      <w:r>
-        <w:t xml:space="preserve">&lt;name&gt; and this is not a required modifier.  In the second the file is given after </w:t>
-      </w:r>
-      <w:r>
-        <w:rPr>
-          <w:b/>
-        </w:rPr>
-        <w:t>–N</w:t>
-      </w:r>
-      <w:r>
-        <w:t xml:space="preserve"> but type changes with modifier </w:t>
-      </w:r>
-      <w:r>
-        <w:rPr>
-          <w:b/>
-        </w:rPr>
-        <w:t>+r</w:t>
-      </w:r>
-      <w:r>
-        <w:t>.  We have</w:t>
-      </w:r>
-      <w:r>
-        <w:t xml:space="preserve"> that in the key but not tested fully.</w:t>
-      </w:r>
-    </w:p>
-    <w:p>
-      <w:pPr>
-        <w:ind w:left="720"/>
-      </w:pPr>
-      <w:r>
-        <w:t>Possible mex syntax: -D[+f][+…]</w:t>
-      </w:r>
-      <w:r>
-        <w:t xml:space="preserve"> </w:t>
-      </w:r>
-      <w:r>
-        <w:t>After encoding:</w:t>
-      </w:r>
-      <w:r>
-        <w:t xml:space="preserve"> </w:t>
-      </w:r>
-      <w:r>
-        <w:t>-D[+f$][+…]</w:t>
-      </w:r>
-    </w:p>
-    <w:p>
-      <w:pPr>
-        <w:ind w:left="720"/>
-      </w:pPr>
-      <w:r>
-        <w:t>Possible mex syntax: -N[+</w:t>
-      </w:r>
-      <w:r>
-        <w:t>…</w:t>
-      </w:r>
-      <w:r>
-        <w:t>]]</w:t>
-      </w:r>
-      <w:r>
-        <w:t xml:space="preserve"> </w:t>
-      </w:r>
-      <w:r>
-        <w:t>After encoding:</w:t>
-      </w:r>
-      <w:r>
-        <w:t xml:space="preserve"> </w:t>
-      </w:r>
-      <w:r>
-        <w:t>-</w:t>
-      </w:r>
-      <w:r>
-        <w:t>N$[+…]</w:t>
-      </w:r>
-    </w:p>
-    <w:p>
-      <w:pPr>
-        <w:rPr>
-          <w:b/>
-        </w:rPr>
-      </w:pPr>
-      <w:r>
-        <w:rPr>
-          <w:b/>
-        </w:rPr>
-        <w:t>grdcontour -A[-|[+]&lt;annot_int&gt;]+t|T&lt;file&gt; -D&lt;template&gt;</w:t>
+        <w:t>See filter1d.  Should be doable but must skip 1-2 characters to determine there is no argument given.</w:t>
+      </w:r>
+    </w:p>
+    <w:p>
+      <w:pPr>
+        <w:ind w:left="720"/>
+      </w:pPr>
+      <w:r>
+        <w:t>Possible mex syntax –Ff[-]  After encoding: -Ff[]$</w:t>
+      </w:r>
+    </w:p>
+    <w:p>
+      <w:pPr>
+        <w:rPr>
+          <w:b/>
+        </w:rPr>
+      </w:pPr>
+      <w:r>
+        <w:rPr>
+          <w:b/>
+        </w:rPr>
+        <w:t>grdimage -A&lt;out_img=driver&gt; ??????</w:t>
       </w:r>
     </w:p>
     <w:p>
@@ -398,138 +451,29 @@
         <w:jc w:val="both"/>
       </w:pPr>
       <w:r>
-        <w:t xml:space="preserve">The </w:t>
-      </w:r>
-      <w:r>
-        <w:rPr>
-          <w:b/>
-        </w:rPr>
-        <w:t>–D</w:t>
-      </w:r>
-      <w:r>
-        <w:t xml:space="preserve"> should work if nothing is given in mex and all contours would be returned in one dataset.  The deep annotation option to save the annotation strings could be recognized but these records are currently written to a local file via fopen.  We would need to accumulate these to a TEXTSET and write this at the end of the program.</w:t>
-      </w:r>
-    </w:p>
-    <w:p>
-      <w:pPr>
-        <w:ind w:left="720"/>
-      </w:pPr>
-      <w:r>
-        <w:t>Possible mex syntax: -A</w:t>
-      </w:r>
-      <w:r>
-        <w:t>…</w:t>
-      </w:r>
-      <w:r>
-        <w:t>+t|T</w:t>
-      </w:r>
-      <w:r>
-        <w:t xml:space="preserve">[+…] </w:t>
-      </w:r>
-      <w:r>
-        <w:t>After encoding:</w:t>
-      </w:r>
-      <w:r>
-        <w:t xml:space="preserve"> </w:t>
-      </w:r>
-      <w:r>
-        <w:t>-A…+t|T</w:t>
-      </w:r>
-      <w:r>
-        <w:t>$</w:t>
-      </w:r>
-      <w:r>
-        <w:t>[+…]</w:t>
-      </w:r>
-    </w:p>
-    <w:p>
-      <w:pPr>
-        <w:rPr>
-          <w:b/>
-        </w:rPr>
-      </w:pPr>
-      <w:r>
-        <w:rPr>
-          <w:b/>
-        </w:rPr>
-        <w:t>grdfilter -F&lt;type&gt;[-]&lt;grdfile&gt;</w:t>
-      </w:r>
-    </w:p>
-    <w:p>
-      <w:pPr>
-        <w:ind w:left="720"/>
-        <w:jc w:val="both"/>
-      </w:pPr>
-      <w:r>
-        <w:t>See filter1d.  Should be doable but must skip 1-2 characters to determine there is no argument given.</w:t>
-      </w:r>
-    </w:p>
-    <w:p>
-      <w:pPr>
-        <w:ind w:left="720"/>
-      </w:pPr>
-      <w:r>
-        <w:t>Possible mex syntax –Ff[-]  After encoding: -Ff[]$</w:t>
-      </w:r>
-    </w:p>
-    <w:p>
-      <w:pPr>
-        <w:rPr>
-          <w:b/>
-        </w:rPr>
-      </w:pPr>
-      <w:r>
-        <w:rPr>
-          <w:b/>
-        </w:rPr>
-        <w:t>grdimage -A&lt;out_img=driver&gt; ??????</w:t>
-      </w:r>
-    </w:p>
-    <w:p>
-      <w:pPr>
-        <w:ind w:left="720"/>
-        <w:jc w:val="both"/>
-      </w:pPr>
-      <w:r>
-        <w:t>If we wanted this to be possible we would need to add code to write this output via GDAL to a temp file and then read that file back in via GMT_Read_Data and then GMT_Write_Data the image back to the caller.</w:t>
-      </w:r>
-    </w:p>
-    <w:p>
-      <w:pPr>
-        <w:ind w:left="720"/>
-      </w:pPr>
-      <w:r>
-        <w:t xml:space="preserve">Possible mex syntax </w:t>
-      </w:r>
-      <w:r>
-        <w:t>–</w:t>
-      </w:r>
-      <w:r>
-        <w:t>A</w:t>
-      </w:r>
-      <w:r>
-        <w:t>=</w:t>
-      </w:r>
-      <w:r>
-        <w:t>driver</w:t>
-      </w:r>
-      <w:r>
-        <w:t xml:space="preserve"> </w:t>
-      </w:r>
-      <w:r>
-        <w:t xml:space="preserve">After encoding: </w:t>
-      </w:r>
-      <w:r>
-        <w:t>-</w:t>
-      </w:r>
-      <w:r>
-        <w:t>A</w:t>
-      </w:r>
-      <w:r>
-        <w:t>$</w:t>
-      </w:r>
-      <w:r>
-        <w:t>=driver</w:t>
+        <w:t xml:space="preserve">If we wanted this to be possible we would need to add code to write this output via GDAL to a temp file and then read that file back in via GMT_Read_Data and then GMT_Write_Data the image back to the </w:t>
+      </w:r>
+      <w:commentRangeStart w:id="2"/>
+      <w:r>
+        <w:t>caller</w:t>
+      </w:r>
+      <w:commentRangeEnd w:id="2"/>
+      <w:r>
+        <w:rPr>
+          <w:rStyle w:val="CommentReference"/>
+        </w:rPr>
+        <w:commentReference w:id="2"/>
+      </w:r>
+      <w:r>
+        <w:t>.</w:t>
+      </w:r>
+    </w:p>
+    <w:p>
+      <w:pPr>
+        <w:ind w:left="720"/>
+      </w:pPr>
+      <w:r>
+        <w:t>Possible mex syntax –A=driver After encoding: -A$=driver</w:t>
       </w:r>
     </w:p>
     <w:p>
@@ -578,13 +522,18 @@
         <w:ind w:left="720"/>
       </w:pPr>
       <w:r>
-        <w:t>Possible mex syntax -S[&lt;method&gt;]+s</w:t>
-      </w:r>
-      <w:r>
-        <w:t xml:space="preserve"> </w:t>
-      </w:r>
-      <w:r>
-        <w:t>After encoding: -S[&lt;method&gt;]+s</w:t>
+        <w:t>Possible mex syntax -S[&lt;method&gt;]+s After encoding: -S[&lt;method&gt;]+</w:t>
+      </w:r>
+      <w:commentRangeStart w:id="3"/>
+      <w:r>
+        <w:t>s</w:t>
+      </w:r>
+      <w:commentRangeEnd w:id="3"/>
+      <w:r>
+        <w:rPr>
+          <w:rStyle w:val="CommentReference"/>
+        </w:rPr>
+        <w:commentReference w:id="3"/>
       </w:r>
       <w:r>
         <w:t>$</w:t>
@@ -609,7 +558,12 @@
         <w:jc w:val="both"/>
       </w:pPr>
       <w:r>
-        <w:t xml:space="preserve">Nonstandard syntax with a leading integer and comma before the file.  </w:t>
+        <w:t>Nonstandard syntax with a leading integer and comma before th</w:t>
+      </w:r>
+      <w:bookmarkStart w:id="4" w:name="_GoBack"/>
+      <w:bookmarkEnd w:id="4"/>
+      <w:r>
+        <w:t xml:space="preserve">e file.  </w:t>
       </w:r>
       <w:r>
         <w:t>The –C option places the file after a slash.</w:t>
@@ -623,11 +577,35 @@
         <w:ind w:left="720"/>
       </w:pPr>
       <w:r>
-        <w:t>Possible mex syntax –A+f&lt;fmt&gt;A</w:t>
-      </w:r>
-      <w:r>
-        <w:t xml:space="preserve"> </w:t>
-      </w:r>
+        <w:t>Possible mex syntax –</w:t>
+      </w:r>
+      <w:commentRangeStart w:id="5"/>
+      <w:r>
+        <w:t>A</w:t>
+      </w:r>
+      <w:commentRangeEnd w:id="5"/>
+      <w:r>
+        <w:rPr>
+          <w:rStyle w:val="CommentReference"/>
+        </w:rPr>
+        <w:commentReference w:id="5"/>
+      </w:r>
+      <w:r>
+        <w:t>+f&lt;fmt&gt;</w:t>
+      </w:r>
+      <w:ins w:id="6" w:author="j" w:date="2016-06-20T15:59:00Z">
+        <w:r>
+          <w:t xml:space="preserve"> </w:t>
+        </w:r>
+      </w:ins>
+      <w:r>
+        <w:t>A</w:t>
+      </w:r>
+      <w:del w:id="7" w:author="j" w:date="2016-06-20T15:59:00Z">
+        <w:r>
+          <w:delText xml:space="preserve"> </w:delText>
+        </w:r>
+      </w:del>
       <w:r>
         <w:t>fter encoding: -–A+f&lt;fmt&gt;$</w:t>
       </w:r>
@@ -637,22 +615,7 @@
         <w:ind w:left="720"/>
       </w:pPr>
       <w:r>
-        <w:t xml:space="preserve">Possible mex syntax </w:t>
-      </w:r>
-      <w:r>
-        <w:t>-</w:t>
-      </w:r>
-      <w:r>
-        <w:t>C[n|v]&lt;cut</w:t>
-      </w:r>
-      <w:r>
-        <w:t xml:space="preserve">&gt;+f </w:t>
-      </w:r>
-      <w:r>
-        <w:t>After encoding: -C[n|v]&lt;cut</w:t>
-      </w:r>
-      <w:r>
-        <w:t>&gt;+f$</w:t>
+        <w:t>Possible mex syntax -C[n|v]&lt;cut&gt;+f After encoding: -C[n|v]&lt;cut&gt;+f$</w:t>
       </w:r>
     </w:p>
     <w:p>
@@ -676,36 +639,15 @@
         <w:jc w:val="both"/>
       </w:pPr>
       <w:r>
-        <w:t xml:space="preserve">Filename is given right after option but additional metadata can follow a slash.  With a filename and directory path this is ugly anyway. Propose new syntax </w:t>
-      </w:r>
-      <w:r>
-        <w:t>mapproject -L&lt;ltable&gt;[+u[-|+]&lt;unit&gt;+p</w:t>
-      </w:r>
-    </w:p>
-    <w:p>
-      <w:pPr>
-        <w:ind w:left="720"/>
-      </w:pPr>
-      <w:r>
-        <w:t xml:space="preserve">Possible mex syntax </w:t>
-      </w:r>
-      <w:r>
-        <w:t>-L</w:t>
-      </w:r>
-      <w:r>
-        <w:t>[+u[-|+]&lt;unit&gt;+p</w:t>
-      </w:r>
-      <w:r>
-        <w:t xml:space="preserve"> </w:t>
-      </w:r>
-      <w:r>
-        <w:t>After encoding: -L</w:t>
-      </w:r>
-      <w:r>
-        <w:t>$</w:t>
-      </w:r>
-      <w:r>
-        <w:t>[+u[-|+]&lt;unit&gt;+p</w:t>
+        <w:t>Filename is given right after option but additional metadata can follow a slash.  With a filename and directory path this is ugly anyway. Propose new syntax mapproject -L&lt;ltable&gt;[+u[-|+]&lt;unit&gt;+p</w:t>
+      </w:r>
+    </w:p>
+    <w:p>
+      <w:pPr>
+        <w:ind w:left="720"/>
+      </w:pPr>
+      <w:r>
+        <w:t>Possible mex syntax -L[+u[-|+]&lt;unit&gt;+p After encoding: -L$[+u[-|+]&lt;unit&gt;+p</w:t>
       </w:r>
     </w:p>
     <w:p>
@@ -824,7 +766,21 @@
         <w:t>T</w:t>
       </w:r>
       <w:r>
-        <w:t>d and –Tv perhaps.</w:t>
+        <w:t xml:space="preserve">d and –Tv </w:t>
+      </w:r>
+      <w:commentRangeStart w:id="8"/>
+      <w:r>
+        <w:t>perhaps</w:t>
+      </w:r>
+      <w:commentRangeEnd w:id="8"/>
+      <w:r>
+        <w:rPr>
+          <w:rStyle w:val="CommentReference"/>
+        </w:rPr>
+        <w:commentReference w:id="8"/>
+      </w:r>
+      <w:r>
+        <w:t>.</w:t>
       </w:r>
     </w:p>
     <w:p>
@@ -846,34 +802,21 @@
         <w:jc w:val="both"/>
       </w:pPr>
       <w:r>
-        <w:t>Unconventional option –</w:t>
-      </w:r>
-      <w:r>
-        <w:t>E</w:t>
-      </w:r>
-      <w:r>
-        <w:t xml:space="preserve"> with two </w:t>
-      </w:r>
-      <w:r>
-        <w:t xml:space="preserve">grid </w:t>
-      </w:r>
-      <w:r>
-        <w:t>files given.  This would need to be split into two arguments to enable mex input, e.g. –</w:t>
-      </w:r>
-      <w:r>
-        <w:t>Ei</w:t>
-      </w:r>
-      <w:r>
-        <w:t xml:space="preserve"> and –</w:t>
-      </w:r>
-      <w:r>
-        <w:t>Ee</w:t>
-      </w:r>
-      <w:r>
-        <w:t xml:space="preserve"> perhaps.</w:t>
-      </w:r>
-      <w:r>
-        <w:t xml:space="preserve"> Key EG(2.</w:t>
+        <w:t>Unconventional option –E with two grid files given.  This would need to be split into two arguments to enable mex input, e.g. –Ei and –Ee perhaps. Key EG(</w:t>
+      </w:r>
+      <w:commentRangeStart w:id="9"/>
+      <w:r>
+        <w:t>2</w:t>
+      </w:r>
+      <w:commentRangeEnd w:id="9"/>
+      <w:r>
+        <w:rPr>
+          <w:rStyle w:val="CommentReference"/>
+        </w:rPr>
+        <w:commentReference w:id="9"/>
+      </w:r>
+      <w:r>
+        <w:t>.</w:t>
       </w:r>
     </w:p>
     <w:p>
@@ -1014,6 +957,7 @@
         </w:numPr>
       </w:pPr>
       <w:r>
+        <w:lastRenderedPageBreak/>
         <w:t>Let GMT_Encode_Options handle key-modifiers +&lt;mod&gt;$, meaning if +&lt;mod&gt; is found with no argument then we insert an implicit $.</w:t>
       </w:r>
     </w:p>
@@ -1026,10 +970,7 @@
         </w:numPr>
       </w:pPr>
       <w:r>
-        <w:t xml:space="preserve">Let GMT_Encode_Options handle key-modifiers </w:t>
-      </w:r>
-      <w:r>
-        <w:t>=+ which means “strip off anything from the first + and see if there is an argument before it”.</w:t>
+        <w:t>Let GMT_Encode_Options handle key-modifiers =+ which means “strip off anything from the first + and see if there is an argument before it”.</w:t>
       </w:r>
     </w:p>
     <w:p>
@@ -1137,25 +1078,7 @@
         </w:numPr>
       </w:pPr>
       <w:r>
-        <w:t>Change mapproject syntax to –</w:t>
-      </w:r>
-      <w:r>
-        <w:t>L</w:t>
-      </w:r>
-      <w:r>
-        <w:t>&lt;file&gt;</w:t>
-      </w:r>
-      <w:r>
-        <w:t>[+u[-|+]&lt;unit&gt;</w:t>
-      </w:r>
-      <w:r>
-        <w:t>[</w:t>
-      </w:r>
-      <w:r>
-        <w:t>+p</w:t>
-      </w:r>
-      <w:r>
-        <w:t>] for easier parsing.</w:t>
+        <w:t>Change mapproject syntax to –L&lt;file&gt;[+u[-|+]&lt;unit&gt;[+p] for easier parsing.</w:t>
       </w:r>
     </w:p>
     <w:p>
@@ -1191,19 +1114,7 @@
         </w:numPr>
       </w:pPr>
       <w:r>
-        <w:t>Split –</w:t>
-      </w:r>
-      <w:r>
-        <w:t>E</w:t>
-      </w:r>
-      <w:r>
-        <w:t xml:space="preserve"> option in </w:t>
-      </w:r>
-      <w:r>
-        <w:t>grdredpol</w:t>
-      </w:r>
-      <w:r>
-        <w:t>.c to allow mex input.</w:t>
+        <w:t>Split –E option in grdredpol.c to allow mex input.</w:t>
       </w:r>
     </w:p>
     <w:p>
@@ -1225,8 +1136,8 @@
       </w:r>
     </w:p>
     <w:sectPr>
-      <w:headerReference w:type="even" r:id="rId7"/>
-      <w:headerReference w:type="default" r:id="rId8"/>
+      <w:headerReference w:type="even" r:id="rId9"/>
+      <w:headerReference w:type="default" r:id="rId10"/>
       <w:pgSz w:w="12240" w:h="15840"/>
       <w:pgMar w:top="1440" w:right="1440" w:bottom="1440" w:left="1440" w:header="720" w:footer="720" w:gutter="0"/>
       <w:cols w:space="720"/>
@@ -1236,8 +1147,132 @@
 </w:document>
 </file>
 
+<file path=word/comments.xml><?xml version="1.0" encoding="utf-8"?>
+<w:comments xmlns:wpc="http://schemas.microsoft.com/office/word/2010/wordprocessingCanvas" xmlns:mc="http://schemas.openxmlformats.org/markup-compatibility/2006" xmlns:o="urn:schemas-microsoft-com:office:office" xmlns:r="http://schemas.openxmlformats.org/officeDocument/2006/relationships" xmlns:m="http://schemas.openxmlformats.org/officeDocument/2006/math" xmlns:v="urn:schemas-microsoft-com:vml" xmlns:wp14="http://schemas.microsoft.com/office/word/2010/wordprocessingDrawing" xmlns:wp="http://schemas.openxmlformats.org/drawingml/2006/wordprocessingDrawing" xmlns:w10="urn:schemas-microsoft-com:office:word" xmlns:w="http://schemas.openxmlformats.org/wordprocessingml/2006/main" xmlns:w14="http://schemas.microsoft.com/office/word/2010/wordml" xmlns:w15="http://schemas.microsoft.com/office/word/2012/wordml" xmlns:wpg="http://schemas.microsoft.com/office/word/2010/wordprocessingGroup" xmlns:wpi="http://schemas.microsoft.com/office/word/2010/wordprocessingInk" xmlns:wne="http://schemas.microsoft.com/office/word/2006/wordml" xmlns:wps="http://schemas.microsoft.com/office/word/2010/wordprocessingShape" mc:Ignorable="w14 w15 wp14">
+  <w:comment w:id="1" w:author="j" w:date="2016-06-20T16:03:00Z" w:initials="j">
+    <w:p>
+      <w:pPr>
+        <w:pStyle w:val="CommentText"/>
+      </w:pPr>
+      <w:r>
+        <w:rPr>
+          <w:rStyle w:val="CommentReference"/>
+        </w:rPr>
+        <w:annotationRef/>
+      </w:r>
+      <w:r>
+        <w:t>With a +f&lt;file&gt; at the end, right?</w:t>
+      </w:r>
+    </w:p>
+  </w:comment>
+  <w:comment w:id="2" w:author="j" w:date="2016-06-20T16:01:00Z" w:initials="j">
+    <w:p>
+      <w:pPr>
+        <w:pStyle w:val="CommentText"/>
+      </w:pPr>
+      <w:r>
+        <w:rPr>
+          <w:rStyle w:val="CommentReference"/>
+        </w:rPr>
+        <w:annotationRef/>
+      </w:r>
+      <w:r>
+        <w:t>Hmm, why not just capture the image array that otherwise would have been sent to GDAL to be written in file?</w:t>
+      </w:r>
+    </w:p>
+  </w:comment>
+  <w:comment w:id="3" w:author="j" w:date="2016-06-20T16:27:00Z" w:initials="j">
+    <w:p>
+      <w:pPr>
+        <w:pStyle w:val="CommentText"/>
+      </w:pPr>
+      <w:r>
+        <w:rPr>
+          <w:rStyle w:val="CommentReference"/>
+        </w:rPr>
+        <w:annotationRef/>
+      </w:r>
+      <w:r>
+        <w:t xml:space="preserve">I’m for removing default names. </w:t>
+      </w:r>
+      <w:r>
+        <w:t>It saves not effort because you’ll have to go to manual to know what that name is. But i</w:t>
+      </w:r>
+      <w:r>
+        <w:t>f we want to keep default output name we could make it a dot +s.</w:t>
+      </w:r>
+      <w:r>
+        <w:t xml:space="preserve"> (and go to manual see what a dot means)</w:t>
+      </w:r>
+    </w:p>
+  </w:comment>
+  <w:comment w:id="5" w:author="j" w:date="2016-06-20T16:00:00Z" w:initials="j">
+    <w:p>
+      <w:pPr>
+        <w:pStyle w:val="CommentText"/>
+      </w:pPr>
+      <w:r>
+        <w:rPr>
+          <w:rStyle w:val="CommentReference"/>
+        </w:rPr>
+        <w:annotationRef/>
+      </w:r>
+      <w:r>
+        <w:t>Not –A&lt;fmt&gt;+f&lt;gradfile&gt; instead?</w:t>
+      </w:r>
+    </w:p>
+  </w:comment>
+  <w:comment w:id="8" w:author="j" w:date="2016-06-20T16:18:00Z" w:initials="j">
+    <w:p>
+      <w:pPr>
+        <w:pStyle w:val="CommentText"/>
+      </w:pPr>
+      <w:r>
+        <w:rPr>
+          <w:rStyle w:val="CommentReference"/>
+        </w:rPr>
+        <w:annotationRef/>
+      </w:r>
+      <w:r>
+        <w:t>OK, and I think the /m could even be removed as it serves only to inform</w:t>
+      </w:r>
+      <w:r>
+        <w:t xml:space="preserve"> that the file has 4 columns where last is magnetization. But GMT can figure it out by itself … unless file is binary yet allowed.</w:t>
+      </w:r>
+    </w:p>
+  </w:comment>
+  <w:comment w:id="9" w:author="j" w:date="2016-06-20T16:10:00Z" w:initials="j">
+    <w:p>
+      <w:pPr>
+        <w:pStyle w:val="CommentText"/>
+      </w:pPr>
+      <w:r>
+        <w:rPr>
+          <w:rStyle w:val="CommentReference"/>
+        </w:rPr>
+        <w:annotationRef/>
+      </w:r>
+      <w:r>
+        <w:t>OK</w:t>
+      </w:r>
+    </w:p>
+  </w:comment>
+</w:comments>
+</file>
+
+<file path=word/commentsExtended.xml><?xml version="1.0" encoding="utf-8"?>
+<w15:commentsEx xmlns:wpc="http://schemas.microsoft.com/office/word/2010/wordprocessingCanvas" xmlns:mc="http://schemas.openxmlformats.org/markup-compatibility/2006" xmlns:o="urn:schemas-microsoft-com:office:office" xmlns:r="http://schemas.openxmlformats.org/officeDocument/2006/relationships" xmlns:m="http://schemas.openxmlformats.org/officeDocument/2006/math" xmlns:v="urn:schemas-microsoft-com:vml" xmlns:wp14="http://schemas.microsoft.com/office/word/2010/wordprocessingDrawing" xmlns:wp="http://schemas.openxmlformats.org/drawingml/2006/wordprocessingDrawing" xmlns:w10="urn:schemas-microsoft-com:office:word" xmlns:w="http://schemas.openxmlformats.org/wordprocessingml/2006/main" xmlns:w14="http://schemas.microsoft.com/office/word/2010/wordml" xmlns:w15="http://schemas.microsoft.com/office/word/2012/wordml" xmlns:wpg="http://schemas.microsoft.com/office/word/2010/wordprocessingGroup" xmlns:wpi="http://schemas.microsoft.com/office/word/2010/wordprocessingInk" xmlns:wne="http://schemas.microsoft.com/office/word/2006/wordml" xmlns:wps="http://schemas.microsoft.com/office/word/2010/wordprocessingShape" mc:Ignorable="w14 w15 wp14">
+  <w15:commentEx w15:paraId="6166AD67" w15:done="0"/>
+  <w15:commentEx w15:paraId="17450C4B" w15:done="0"/>
+  <w15:commentEx w15:paraId="0FC71216" w15:done="0"/>
+  <w15:commentEx w15:paraId="078D5995" w15:done="0"/>
+  <w15:commentEx w15:paraId="66C0E200" w15:done="0"/>
+  <w15:commentEx w15:paraId="7F5B7420" w15:done="0"/>
+</w15:commentsEx>
+</file>
+
 <file path=word/endnotes.xml><?xml version="1.0" encoding="utf-8"?>
-<w:endnotes xmlns:wpc="http://schemas.microsoft.com/office/word/2010/wordprocessingCanvas" xmlns:mo="http://schemas.microsoft.com/office/mac/office/2008/main" xmlns:mc="http://schemas.openxmlformats.org/markup-compatibility/2006" xmlns:mv="urn:schemas-microsoft-com:mac:vml" xmlns:o="urn:schemas-microsoft-com:office:office" xmlns:r="http://schemas.openxmlformats.org/officeDocument/2006/relationships" xmlns:m="http://schemas.openxmlformats.org/officeDocument/2006/math" xmlns:v="urn:schemas-microsoft-com:vml" xmlns:wp14="http://schemas.microsoft.com/office/word/2010/wordprocessingDrawing" xmlns:wp="http://schemas.openxmlformats.org/drawingml/2006/wordprocessingDrawing" xmlns:w10="urn:schemas-microsoft-com:office:word" xmlns:w="http://schemas.openxmlformats.org/wordprocessingml/2006/main" xmlns:w14="http://schemas.microsoft.com/office/word/2010/wordml" xmlns:w15="http://schemas.microsoft.com/office/word/2012/wordml" xmlns:wpg="http://schemas.microsoft.com/office/word/2010/wordprocessingGroup" xmlns:wpi="http://schemas.microsoft.com/office/word/2010/wordprocessingInk" xmlns:wne="http://schemas.microsoft.com/office/word/2006/wordml" xmlns:wps="http://schemas.microsoft.com/office/word/2010/wordprocessingShape" mc:Ignorable="w14 w15 wp14">
+<w:endnotes xmlns:wpc="http://schemas.microsoft.com/office/word/2010/wordprocessingCanvas" xmlns:mc="http://schemas.openxmlformats.org/markup-compatibility/2006" xmlns:o="urn:schemas-microsoft-com:office:office" xmlns:r="http://schemas.openxmlformats.org/officeDocument/2006/relationships" xmlns:m="http://schemas.openxmlformats.org/officeDocument/2006/math" xmlns:v="urn:schemas-microsoft-com:vml" xmlns:wp14="http://schemas.microsoft.com/office/word/2010/wordprocessingDrawing" xmlns:wp="http://schemas.openxmlformats.org/drawingml/2006/wordprocessingDrawing" xmlns:w10="urn:schemas-microsoft-com:office:word" xmlns:w="http://schemas.openxmlformats.org/wordprocessingml/2006/main" xmlns:w14="http://schemas.microsoft.com/office/word/2010/wordml" xmlns:w15="http://schemas.microsoft.com/office/word/2012/wordml" xmlns:wpg="http://schemas.microsoft.com/office/word/2010/wordprocessingGroup" xmlns:wpi="http://schemas.microsoft.com/office/word/2010/wordprocessingInk" xmlns:wne="http://schemas.microsoft.com/office/word/2006/wordml" xmlns:wps="http://schemas.microsoft.com/office/word/2010/wordprocessingShape" mc:Ignorable="w14 w15 wp14">
   <w:endnote w:type="separator" w:id="-1">
     <w:p>
       <w:r>
@@ -1256,7 +1291,7 @@
 </file>
 
 <file path=word/footnotes.xml><?xml version="1.0" encoding="utf-8"?>
-<w:footnotes xmlns:wpc="http://schemas.microsoft.com/office/word/2010/wordprocessingCanvas" xmlns:mo="http://schemas.microsoft.com/office/mac/office/2008/main" xmlns:mc="http://schemas.openxmlformats.org/markup-compatibility/2006" xmlns:mv="urn:schemas-microsoft-com:mac:vml" xmlns:o="urn:schemas-microsoft-com:office:office" xmlns:r="http://schemas.openxmlformats.org/officeDocument/2006/relationships" xmlns:m="http://schemas.openxmlformats.org/officeDocument/2006/math" xmlns:v="urn:schemas-microsoft-com:vml" xmlns:wp14="http://schemas.microsoft.com/office/word/2010/wordprocessingDrawing" xmlns:wp="http://schemas.openxmlformats.org/drawingml/2006/wordprocessingDrawing" xmlns:w10="urn:schemas-microsoft-com:office:word" xmlns:w="http://schemas.openxmlformats.org/wordprocessingml/2006/main" xmlns:w14="http://schemas.microsoft.com/office/word/2010/wordml" xmlns:w15="http://schemas.microsoft.com/office/word/2012/wordml" xmlns:wpg="http://schemas.microsoft.com/office/word/2010/wordprocessingGroup" xmlns:wpi="http://schemas.microsoft.com/office/word/2010/wordprocessingInk" xmlns:wne="http://schemas.microsoft.com/office/word/2006/wordml" xmlns:wps="http://schemas.microsoft.com/office/word/2010/wordprocessingShape" mc:Ignorable="w14 w15 wp14">
+<w:footnotes xmlns:wpc="http://schemas.microsoft.com/office/word/2010/wordprocessingCanvas" xmlns:mc="http://schemas.openxmlformats.org/markup-compatibility/2006" xmlns:o="urn:schemas-microsoft-com:office:office" xmlns:r="http://schemas.openxmlformats.org/officeDocument/2006/relationships" xmlns:m="http://schemas.openxmlformats.org/officeDocument/2006/math" xmlns:v="urn:schemas-microsoft-com:vml" xmlns:wp14="http://schemas.microsoft.com/office/word/2010/wordprocessingDrawing" xmlns:wp="http://schemas.openxmlformats.org/drawingml/2006/wordprocessingDrawing" xmlns:w10="urn:schemas-microsoft-com:office:word" xmlns:w="http://schemas.openxmlformats.org/wordprocessingml/2006/main" xmlns:w14="http://schemas.microsoft.com/office/word/2010/wordml" xmlns:w15="http://schemas.microsoft.com/office/word/2012/wordml" xmlns:wpg="http://schemas.microsoft.com/office/word/2010/wordprocessingGroup" xmlns:wpi="http://schemas.microsoft.com/office/word/2010/wordprocessingInk" xmlns:wne="http://schemas.microsoft.com/office/word/2006/wordml" xmlns:wps="http://schemas.microsoft.com/office/word/2010/wordprocessingShape" mc:Ignorable="w14 w15 wp14">
   <w:footnote w:type="separator" w:id="-1">
     <w:p>
       <w:r>
@@ -1275,7 +1310,7 @@
 </file>
 
 <file path=word/header1.xml><?xml version="1.0" encoding="utf-8"?>
-<w:hdr xmlns:wpc="http://schemas.microsoft.com/office/word/2010/wordprocessingCanvas" xmlns:mo="http://schemas.microsoft.com/office/mac/office/2008/main" xmlns:mc="http://schemas.openxmlformats.org/markup-compatibility/2006" xmlns:mv="urn:schemas-microsoft-com:mac:vml" xmlns:o="urn:schemas-microsoft-com:office:office" xmlns:r="http://schemas.openxmlformats.org/officeDocument/2006/relationships" xmlns:m="http://schemas.openxmlformats.org/officeDocument/2006/math" xmlns:v="urn:schemas-microsoft-com:vml" xmlns:wp14="http://schemas.microsoft.com/office/word/2010/wordprocessingDrawing" xmlns:wp="http://schemas.openxmlformats.org/drawingml/2006/wordprocessingDrawing" xmlns:w10="urn:schemas-microsoft-com:office:word" xmlns:w="http://schemas.openxmlformats.org/wordprocessingml/2006/main" xmlns:w14="http://schemas.microsoft.com/office/word/2010/wordml" xmlns:w15="http://schemas.microsoft.com/office/word/2012/wordml" xmlns:wpg="http://schemas.microsoft.com/office/word/2010/wordprocessingGroup" xmlns:wpi="http://schemas.microsoft.com/office/word/2010/wordprocessingInk" xmlns:wne="http://schemas.microsoft.com/office/word/2006/wordml" xmlns:wps="http://schemas.microsoft.com/office/word/2010/wordprocessingShape" mc:Ignorable="w14 w15 wp14">
+<w:hdr xmlns:wpc="http://schemas.microsoft.com/office/word/2010/wordprocessingCanvas" xmlns:mc="http://schemas.openxmlformats.org/markup-compatibility/2006" xmlns:o="urn:schemas-microsoft-com:office:office" xmlns:r="http://schemas.openxmlformats.org/officeDocument/2006/relationships" xmlns:m="http://schemas.openxmlformats.org/officeDocument/2006/math" xmlns:v="urn:schemas-microsoft-com:vml" xmlns:wp14="http://schemas.microsoft.com/office/word/2010/wordprocessingDrawing" xmlns:wp="http://schemas.openxmlformats.org/drawingml/2006/wordprocessingDrawing" xmlns:w10="urn:schemas-microsoft-com:office:word" xmlns:w="http://schemas.openxmlformats.org/wordprocessingml/2006/main" xmlns:w14="http://schemas.microsoft.com/office/word/2010/wordml" xmlns:w15="http://schemas.microsoft.com/office/word/2012/wordml" xmlns:wpg="http://schemas.microsoft.com/office/word/2010/wordprocessingGroup" xmlns:wpi="http://schemas.microsoft.com/office/word/2010/wordprocessingInk" xmlns:wne="http://schemas.microsoft.com/office/word/2006/wordml" xmlns:wps="http://schemas.microsoft.com/office/word/2010/wordprocessingShape" mc:Ignorable="w14 w15 wp14">
   <w:p>
     <w:pPr>
       <w:pStyle w:val="Header"/>
@@ -1313,7 +1348,7 @@
 </file>
 
 <file path=word/header2.xml><?xml version="1.0" encoding="utf-8"?>
-<w:hdr xmlns:wpc="http://schemas.microsoft.com/office/word/2010/wordprocessingCanvas" xmlns:mo="http://schemas.microsoft.com/office/mac/office/2008/main" xmlns:mc="http://schemas.openxmlformats.org/markup-compatibility/2006" xmlns:mv="urn:schemas-microsoft-com:mac:vml" xmlns:o="urn:schemas-microsoft-com:office:office" xmlns:r="http://schemas.openxmlformats.org/officeDocument/2006/relationships" xmlns:m="http://schemas.openxmlformats.org/officeDocument/2006/math" xmlns:v="urn:schemas-microsoft-com:vml" xmlns:wp14="http://schemas.microsoft.com/office/word/2010/wordprocessingDrawing" xmlns:wp="http://schemas.openxmlformats.org/drawingml/2006/wordprocessingDrawing" xmlns:w10="urn:schemas-microsoft-com:office:word" xmlns:w="http://schemas.openxmlformats.org/wordprocessingml/2006/main" xmlns:w14="http://schemas.microsoft.com/office/word/2010/wordml" xmlns:w15="http://schemas.microsoft.com/office/word/2012/wordml" xmlns:wpg="http://schemas.microsoft.com/office/word/2010/wordprocessingGroup" xmlns:wpi="http://schemas.microsoft.com/office/word/2010/wordprocessingInk" xmlns:wne="http://schemas.microsoft.com/office/word/2006/wordml" xmlns:wps="http://schemas.microsoft.com/office/word/2010/wordprocessingShape" mc:Ignorable="w14 w15 wp14">
+<w:hdr xmlns:wpc="http://schemas.microsoft.com/office/word/2010/wordprocessingCanvas" xmlns:mc="http://schemas.openxmlformats.org/markup-compatibility/2006" xmlns:o="urn:schemas-microsoft-com:office:office" xmlns:r="http://schemas.openxmlformats.org/officeDocument/2006/relationships" xmlns:m="http://schemas.openxmlformats.org/officeDocument/2006/math" xmlns:v="urn:schemas-microsoft-com:vml" xmlns:wp14="http://schemas.microsoft.com/office/word/2010/wordprocessingDrawing" xmlns:wp="http://schemas.openxmlformats.org/drawingml/2006/wordprocessingDrawing" xmlns:w10="urn:schemas-microsoft-com:office:word" xmlns:w="http://schemas.openxmlformats.org/wordprocessingml/2006/main" xmlns:w14="http://schemas.microsoft.com/office/word/2010/wordml" xmlns:w15="http://schemas.microsoft.com/office/word/2012/wordml" xmlns:wpg="http://schemas.microsoft.com/office/word/2010/wordprocessingGroup" xmlns:wpi="http://schemas.microsoft.com/office/word/2010/wordprocessingInk" xmlns:wne="http://schemas.microsoft.com/office/word/2006/wordml" xmlns:wps="http://schemas.microsoft.com/office/word/2010/wordprocessingShape" mc:Ignorable="w14 w15 wp14">
   <w:p>
     <w:pPr>
       <w:pStyle w:val="Header"/>
@@ -1345,7 +1380,7 @@
         <w:rStyle w:val="PageNumber"/>
         <w:noProof/>
       </w:rPr>
-      <w:t>1</w:t>
+      <w:t>2</w:t>
     </w:r>
     <w:r>
       <w:rPr>
@@ -1364,7 +1399,7 @@
 </file>
 
 <file path=word/numbering.xml><?xml version="1.0" encoding="utf-8"?>
-<w:numbering xmlns:wpc="http://schemas.microsoft.com/office/word/2010/wordprocessingCanvas" xmlns:mo="http://schemas.microsoft.com/office/mac/office/2008/main" xmlns:mc="http://schemas.openxmlformats.org/markup-compatibility/2006" xmlns:mv="urn:schemas-microsoft-com:mac:vml" xmlns:o="urn:schemas-microsoft-com:office:office" xmlns:r="http://schemas.openxmlformats.org/officeDocument/2006/relationships" xmlns:m="http://schemas.openxmlformats.org/officeDocument/2006/math" xmlns:v="urn:schemas-microsoft-com:vml" xmlns:wp14="http://schemas.microsoft.com/office/word/2010/wordprocessingDrawing" xmlns:wp="http://schemas.openxmlformats.org/drawingml/2006/wordprocessingDrawing" xmlns:w10="urn:schemas-microsoft-com:office:word" xmlns:w="http://schemas.openxmlformats.org/wordprocessingml/2006/main" xmlns:w14="http://schemas.microsoft.com/office/word/2010/wordml" xmlns:w15="http://schemas.microsoft.com/office/word/2012/wordml" xmlns:wpg="http://schemas.microsoft.com/office/word/2010/wordprocessingGroup" xmlns:wpi="http://schemas.microsoft.com/office/word/2010/wordprocessingInk" xmlns:wne="http://schemas.microsoft.com/office/word/2006/wordml" xmlns:wps="http://schemas.microsoft.com/office/word/2010/wordprocessingShape" mc:Ignorable="w14 w15 wp14">
+<w:numbering xmlns:wpc="http://schemas.microsoft.com/office/word/2010/wordprocessingCanvas" xmlns:mc="http://schemas.openxmlformats.org/markup-compatibility/2006" xmlns:o="urn:schemas-microsoft-com:office:office" xmlns:r="http://schemas.openxmlformats.org/officeDocument/2006/relationships" xmlns:m="http://schemas.openxmlformats.org/officeDocument/2006/math" xmlns:v="urn:schemas-microsoft-com:vml" xmlns:wp14="http://schemas.microsoft.com/office/word/2010/wordprocessingDrawing" xmlns:wp="http://schemas.openxmlformats.org/drawingml/2006/wordprocessingDrawing" xmlns:w10="urn:schemas-microsoft-com:office:word" xmlns:w="http://schemas.openxmlformats.org/wordprocessingml/2006/main" xmlns:w14="http://schemas.microsoft.com/office/word/2010/wordml" xmlns:w15="http://schemas.microsoft.com/office/word/2012/wordml" xmlns:wpg="http://schemas.microsoft.com/office/word/2010/wordprocessingGroup" xmlns:wpi="http://schemas.microsoft.com/office/word/2010/wordprocessingInk" xmlns:wne="http://schemas.microsoft.com/office/word/2006/wordml" xmlns:wps="http://schemas.microsoft.com/office/word/2010/wordprocessingShape" mc:Ignorable="w14 w15 wp14">
   <w:abstractNum w:abstractNumId="0">
     <w:nsid w:val="42627074"/>
     <w:multiLevelType w:val="hybridMultilevel"/>
@@ -1455,6 +1490,14 @@
     <w:abstractNumId w:val="0"/>
   </w:num>
 </w:numbering>
+</file>
+
+<file path=word/people.xml><?xml version="1.0" encoding="utf-8"?>
+<w15:people xmlns:wpc="http://schemas.microsoft.com/office/word/2010/wordprocessingCanvas" xmlns:mc="http://schemas.openxmlformats.org/markup-compatibility/2006" xmlns:o="urn:schemas-microsoft-com:office:office" xmlns:r="http://schemas.openxmlformats.org/officeDocument/2006/relationships" xmlns:m="http://schemas.openxmlformats.org/officeDocument/2006/math" xmlns:v="urn:schemas-microsoft-com:vml" xmlns:wp14="http://schemas.microsoft.com/office/word/2010/wordprocessingDrawing" xmlns:wp="http://schemas.openxmlformats.org/drawingml/2006/wordprocessingDrawing" xmlns:w10="urn:schemas-microsoft-com:office:word" xmlns:w="http://schemas.openxmlformats.org/wordprocessingml/2006/main" xmlns:w14="http://schemas.microsoft.com/office/word/2010/wordml" xmlns:w15="http://schemas.microsoft.com/office/word/2012/wordml" xmlns:wpg="http://schemas.microsoft.com/office/word/2010/wordprocessingGroup" xmlns:wpi="http://schemas.microsoft.com/office/word/2010/wordprocessingInk" xmlns:wne="http://schemas.microsoft.com/office/word/2006/wordml" xmlns:wps="http://schemas.microsoft.com/office/word/2010/wordprocessingShape" mc:Ignorable="w14 w15 wp14">
+  <w15:person w15:author="j">
+    <w15:presenceInfo w15:providerId="None" w15:userId="j"/>
+  </w15:person>
+</w15:people>
 </file>
 
 <file path=word/styles.xml><?xml version="1.0" encoding="utf-8"?>
@@ -1470,7 +1513,7 @@
     </w:rPrDefault>
     <w:pPrDefault/>
   </w:docDefaults>
-  <w:latentStyles w:defLockedState="0" w:defUIPriority="99" w:defSemiHidden="0" w:defUnhideWhenUsed="0" w:defQFormat="0" w:count="380">
+  <w:latentStyles w:defLockedState="0" w:defUIPriority="99" w:defSemiHidden="0" w:defUnhideWhenUsed="0" w:defQFormat="0" w:count="371">
     <w:lsdException w:name="Normal" w:uiPriority="0" w:qFormat="1"/>
     <w:lsdException w:name="heading 1" w:uiPriority="9" w:qFormat="1"/>
     <w:lsdException w:name="heading 2" w:semiHidden="1" w:uiPriority="9" w:unhideWhenUsed="1" w:qFormat="1"/>
@@ -1627,15 +1670,6 @@
     <w:lsdException w:name="Balloon Text" w:semiHidden="1" w:unhideWhenUsed="1"/>
     <w:lsdException w:name="Table Grid" w:uiPriority="39"/>
     <w:lsdException w:name="Table Theme" w:semiHidden="1" w:unhideWhenUsed="1"/>
-    <w:lsdException w:name="Note Level 1" w:semiHidden="1" w:unhideWhenUsed="1"/>
-    <w:lsdException w:name="Note Level 2" w:semiHidden="1" w:unhideWhenUsed="1"/>
-    <w:lsdException w:name="Note Level 3" w:semiHidden="1" w:unhideWhenUsed="1"/>
-    <w:lsdException w:name="Note Level 4" w:semiHidden="1" w:unhideWhenUsed="1"/>
-    <w:lsdException w:name="Note Level 5" w:semiHidden="1" w:unhideWhenUsed="1"/>
-    <w:lsdException w:name="Note Level 6" w:semiHidden="1" w:unhideWhenUsed="1"/>
-    <w:lsdException w:name="Note Level 7" w:semiHidden="1" w:unhideWhenUsed="1"/>
-    <w:lsdException w:name="Note Level 8" w:semiHidden="1" w:unhideWhenUsed="1"/>
-    <w:lsdException w:name="Note Level 9" w:semiHidden="1" w:unhideWhenUsed="1"/>
     <w:lsdException w:name="Placeholder Text" w:semiHidden="1"/>
     <w:lsdException w:name="No Spacing" w:uiPriority="1" w:qFormat="1"/>
     <w:lsdException w:name="Light Shading" w:uiPriority="60"/>
@@ -1944,6 +1978,98 @@
     <w:unhideWhenUsed/>
     <w:rsid w:val="007D3DED"/>
   </w:style>
+  <w:style w:type="character" w:styleId="CommentReference">
+    <w:name w:val="annotation reference"/>
+    <w:basedOn w:val="DefaultParagraphFont"/>
+    <w:uiPriority w:val="99"/>
+    <w:semiHidden/>
+    <w:unhideWhenUsed/>
+    <w:rsid w:val="00497F1F"/>
+    <w:rPr>
+      <w:sz w:val="16"/>
+      <w:szCs w:val="16"/>
+    </w:rPr>
+  </w:style>
+  <w:style w:type="paragraph" w:styleId="CommentText">
+    <w:name w:val="annotation text"/>
+    <w:basedOn w:val="Normal"/>
+    <w:link w:val="CommentTextChar"/>
+    <w:uiPriority w:val="99"/>
+    <w:semiHidden/>
+    <w:unhideWhenUsed/>
+    <w:rsid w:val="00497F1F"/>
+    <w:rPr>
+      <w:sz w:val="20"/>
+      <w:szCs w:val="20"/>
+    </w:rPr>
+  </w:style>
+  <w:style w:type="character" w:customStyle="1" w:styleId="CommentTextChar">
+    <w:name w:val="Comment Text Char"/>
+    <w:basedOn w:val="DefaultParagraphFont"/>
+    <w:link w:val="CommentText"/>
+    <w:uiPriority w:val="99"/>
+    <w:semiHidden/>
+    <w:rsid w:val="00497F1F"/>
+    <w:rPr>
+      <w:sz w:val="20"/>
+      <w:szCs w:val="20"/>
+    </w:rPr>
+  </w:style>
+  <w:style w:type="paragraph" w:styleId="CommentSubject">
+    <w:name w:val="annotation subject"/>
+    <w:basedOn w:val="CommentText"/>
+    <w:next w:val="CommentText"/>
+    <w:link w:val="CommentSubjectChar"/>
+    <w:uiPriority w:val="99"/>
+    <w:semiHidden/>
+    <w:unhideWhenUsed/>
+    <w:rsid w:val="00497F1F"/>
+    <w:rPr>
+      <w:b/>
+      <w:bCs/>
+    </w:rPr>
+  </w:style>
+  <w:style w:type="character" w:customStyle="1" w:styleId="CommentSubjectChar">
+    <w:name w:val="Comment Subject Char"/>
+    <w:basedOn w:val="CommentTextChar"/>
+    <w:link w:val="CommentSubject"/>
+    <w:uiPriority w:val="99"/>
+    <w:semiHidden/>
+    <w:rsid w:val="00497F1F"/>
+    <w:rPr>
+      <w:b/>
+      <w:bCs/>
+      <w:sz w:val="20"/>
+      <w:szCs w:val="20"/>
+    </w:rPr>
+  </w:style>
+  <w:style w:type="paragraph" w:styleId="BalloonText">
+    <w:name w:val="Balloon Text"/>
+    <w:basedOn w:val="Normal"/>
+    <w:link w:val="BalloonTextChar"/>
+    <w:uiPriority w:val="99"/>
+    <w:semiHidden/>
+    <w:unhideWhenUsed/>
+    <w:rsid w:val="00497F1F"/>
+    <w:rPr>
+      <w:rFonts w:ascii="Segoe UI" w:hAnsi="Segoe UI" w:cs="Segoe UI"/>
+      <w:sz w:val="18"/>
+      <w:szCs w:val="18"/>
+    </w:rPr>
+  </w:style>
+  <w:style w:type="character" w:customStyle="1" w:styleId="BalloonTextChar">
+    <w:name w:val="Balloon Text Char"/>
+    <w:basedOn w:val="DefaultParagraphFont"/>
+    <w:link w:val="BalloonText"/>
+    <w:uiPriority w:val="99"/>
+    <w:semiHidden/>
+    <w:rsid w:val="00497F1F"/>
+    <w:rPr>
+      <w:rFonts w:ascii="Segoe UI" w:hAnsi="Segoe UI" w:cs="Segoe UI"/>
+      <w:sz w:val="18"/>
+      <w:szCs w:val="18"/>
+    </w:rPr>
+  </w:style>
 </w:styles>
 </file>
 

</xml_diff>

<commit_message>
Updated keys doc and fixed typo in mapproject
</commit_message>
<xml_diff>
--- a/gurudocs/KeyDiscussion.docx
+++ b/gurudocs/KeyDiscussion.docx
@@ -36,11 +36,9 @@
       <w:r>
         <w:t xml:space="preserve">ts that require nontrivial keys.  In some </w:t>
       </w:r>
-      <w:proofErr w:type="gramStart"/>
-      <w:r>
-        <w:t>cases</w:t>
-      </w:r>
-      <w:proofErr w:type="gramEnd"/>
+      <w:r>
+        <w:t>cases,</w:t>
+      </w:r>
       <w:r>
         <w:t xml:space="preserve"> it may make more sense to introduce a backwards compatible newer syntax that we will insist must be used in </w:t>
       </w:r>
@@ -95,33 +93,169 @@
       <w:r>
         <w:t xml:space="preserve"> is </w:t>
       </w:r>
+      <w:r>
+        <w:t>given,</w:t>
+      </w:r>
+      <w:r>
+        <w:t xml:space="preserve"> the</w:t>
+      </w:r>
+      <w:r>
+        <w:t>n</w:t>
+      </w:r>
+      <w:r>
+        <w:t xml:space="preserve"> we expect a filename with a table of weights in one column.  These could come from </w:t>
+      </w:r>
+      <w:proofErr w:type="spellStart"/>
+      <w:r>
+        <w:t>mex</w:t>
+      </w:r>
+      <w:proofErr w:type="spellEnd"/>
+      <w:r>
+        <w:t xml:space="preserve">, hence </w:t>
+      </w:r>
+      <w:r>
+        <w:rPr>
+          <w:b/>
+        </w:rPr>
+        <w:t>–</w:t>
+      </w:r>
+      <w:proofErr w:type="spellStart"/>
+      <w:r>
+        <w:rPr>
+          <w:b/>
+        </w:rPr>
+        <w:t>Ff</w:t>
+      </w:r>
+      <w:proofErr w:type="spellEnd"/>
+      <w:r>
+        <w:t xml:space="preserve"> should become </w:t>
+      </w:r>
+      <w:r>
+        <w:rPr>
+          <w:b/>
+        </w:rPr>
+        <w:t>–</w:t>
+      </w:r>
+      <w:proofErr w:type="spellStart"/>
+      <w:r>
+        <w:rPr>
+          <w:b/>
+        </w:rPr>
+        <w:t>Ff</w:t>
+      </w:r>
+      <w:proofErr w:type="spellEnd"/>
+      <w:r>
+        <w:rPr>
+          <w:b/>
+        </w:rPr>
+        <w:t>$</w:t>
+      </w:r>
+      <w:r>
+        <w:t xml:space="preserve"> in </w:t>
+      </w:r>
+      <w:proofErr w:type="spellStart"/>
+      <w:r>
+        <w:t>GMT_Encode_Options</w:t>
+      </w:r>
+      <w:proofErr w:type="spellEnd"/>
+      <w:r>
+        <w:t xml:space="preserve">.  Also, </w:t>
+      </w:r>
+      <w:proofErr w:type="spellStart"/>
+      <w:r>
+        <w:t>grdfilter</w:t>
+      </w:r>
+      <w:proofErr w:type="spellEnd"/>
+      <w:r>
+        <w:t xml:space="preserve"> allows a leading minus-sign to indicate high-pass filter.  We should extend this concept to filter1d I think</w:t>
+      </w:r>
+      <w:r>
+        <w:t xml:space="preserve"> but we will switch to using a modifier, +h.  Hence the new syntax would be </w:t>
+      </w:r>
+      <w:r>
+        <w:rPr>
+          <w:b/>
+        </w:rPr>
+        <w:t>–</w:t>
+      </w:r>
+      <w:proofErr w:type="spellStart"/>
+      <w:r>
+        <w:rPr>
+          <w:b/>
+        </w:rPr>
+        <w:t>Ff</w:t>
+      </w:r>
+      <w:r>
+        <w:rPr>
+          <w:i/>
+        </w:rPr>
+        <w:t>arg</w:t>
+      </w:r>
+      <w:proofErr w:type="spellEnd"/>
+      <w:r>
+        <w:rPr>
+          <w:b/>
+        </w:rPr>
+        <w:t>[+h</w:t>
+      </w:r>
+      <w:r>
+        <w:t>].</w:t>
+      </w:r>
+    </w:p>
+    <w:p>
+      <w:pPr>
+        <w:ind w:left="720"/>
+      </w:pPr>
+      <w:r>
+        <w:t xml:space="preserve">Possible </w:t>
+      </w:r>
+      <w:proofErr w:type="spellStart"/>
+      <w:r>
+        <w:t>mex</w:t>
+      </w:r>
+      <w:proofErr w:type="spellEnd"/>
+      <w:r>
+        <w:t xml:space="preserve"> syntax </w:t>
+      </w:r>
+      <w:r>
+        <w:rPr>
+          <w:b/>
+        </w:rPr>
+        <w:t>–</w:t>
+      </w:r>
+      <w:proofErr w:type="spellStart"/>
+      <w:r>
+        <w:rPr>
+          <w:b/>
+        </w:rPr>
+        <w:t>Ff</w:t>
+      </w:r>
+      <w:proofErr w:type="spellEnd"/>
+      <w:r>
+        <w:t>[</w:t>
+      </w:r>
+      <w:r>
+        <w:rPr>
+          <w:b/>
+        </w:rPr>
+        <w:t>+</w:t>
+      </w:r>
       <w:proofErr w:type="gramStart"/>
       <w:r>
-        <w:t>given</w:t>
+        <w:rPr>
+          <w:i/>
+        </w:rPr>
+        <w:t>modifiers</w:t>
+      </w:r>
+      <w:r>
+        <w:t>]</w:t>
+      </w:r>
+      <w:r>
+        <w:t xml:space="preserve">  After</w:t>
       </w:r>
       <w:proofErr w:type="gramEnd"/>
       <w:r>
-        <w:t xml:space="preserve"> the</w:t>
-      </w:r>
-      <w:r>
-        <w:t>n</w:t>
-      </w:r>
-      <w:r>
-        <w:t xml:space="preserve"> we expect a filename with a table of weights in one column.  These could come from </w:t>
-      </w:r>
-      <w:proofErr w:type="spellStart"/>
-      <w:r>
-        <w:t>mex</w:t>
-      </w:r>
-      <w:proofErr w:type="spellEnd"/>
-      <w:r>
-        <w:t xml:space="preserve">, hence </w:t>
-      </w:r>
-      <w:r>
-        <w:rPr>
-          <w:b/>
-        </w:rPr>
-        <w:t>–</w:t>
+        <w:t xml:space="preserve"> encoding: -</w:t>
       </w:r>
       <w:proofErr w:type="spellStart"/>
       <w:r>
@@ -132,111 +266,25 @@
       </w:r>
       <w:proofErr w:type="spellEnd"/>
       <w:r>
-        <w:t xml:space="preserve"> should become </w:t>
-      </w:r>
-      <w:r>
-        <w:rPr>
-          <w:b/>
-        </w:rPr>
-        <w:t>–</w:t>
-      </w:r>
-      <w:proofErr w:type="spellStart"/>
-      <w:r>
-        <w:rPr>
-          <w:b/>
-        </w:rPr>
-        <w:t>Ff</w:t>
-      </w:r>
-      <w:proofErr w:type="spellEnd"/>
-      <w:r>
-        <w:rPr>
-          <w:b/>
-        </w:rPr>
         <w:t>$</w:t>
       </w:r>
       <w:r>
-        <w:t xml:space="preserve"> in </w:t>
-      </w:r>
-      <w:proofErr w:type="spellStart"/>
-      <w:r>
-        <w:t>GMT_Encode_Options</w:t>
-      </w:r>
-      <w:proofErr w:type="spellEnd"/>
-      <w:r>
-        <w:t xml:space="preserve">.  Also, </w:t>
-      </w:r>
-      <w:proofErr w:type="spellStart"/>
-      <w:r>
-        <w:t>grdfilter</w:t>
-      </w:r>
-      <w:proofErr w:type="spellEnd"/>
-      <w:r>
-        <w:t xml:space="preserve"> allows a leading minus-sign to indicate high-pass filter.  We should extend this concept to filter1d I think</w:t>
-      </w:r>
-      <w:r>
-        <w:t xml:space="preserve"> but we will switch to using a modifier, +h.  Hence the new syntax would be –</w:t>
-      </w:r>
-      <w:proofErr w:type="spellStart"/>
-      <w:r>
-        <w:t>Ff</w:t>
-      </w:r>
-      <w:proofErr w:type="spellEnd"/>
-      <w:r>
-        <w:t>&lt;</w:t>
-      </w:r>
-      <w:proofErr w:type="spellStart"/>
-      <w:r>
-        <w:t>arg</w:t>
-      </w:r>
-      <w:proofErr w:type="spellEnd"/>
-      <w:r>
-        <w:t>&gt;[+h].</w:t>
-      </w:r>
-    </w:p>
-    <w:p>
-      <w:pPr>
-        <w:ind w:left="720"/>
-      </w:pPr>
-      <w:r>
-        <w:t xml:space="preserve">Possible </w:t>
-      </w:r>
-      <w:proofErr w:type="spellStart"/>
-      <w:r>
-        <w:t>mex</w:t>
-      </w:r>
-      <w:proofErr w:type="spellEnd"/>
-      <w:r>
-        <w:t xml:space="preserve"> syntax –</w:t>
-      </w:r>
-      <w:proofErr w:type="spellStart"/>
-      <w:r>
-        <w:t>Ff</w:t>
-      </w:r>
-      <w:proofErr w:type="spellEnd"/>
-      <w:r>
-        <w:t>[+</w:t>
-      </w:r>
-      <w:proofErr w:type="gramStart"/>
-      <w:r>
-        <w:t>modifiers]</w:t>
-      </w:r>
-      <w:r>
-        <w:t xml:space="preserve">  After</w:t>
-      </w:r>
-      <w:proofErr w:type="gramEnd"/>
-      <w:r>
-        <w:t xml:space="preserve"> encoding: -</w:t>
-      </w:r>
-      <w:proofErr w:type="spellStart"/>
-      <w:r>
-        <w:t>Ff</w:t>
-      </w:r>
-      <w:proofErr w:type="spellEnd"/>
-      <w:r>
-        <w:t>$</w:t>
-      </w:r>
-      <w:r>
-        <w:t>[+modifiers]</w:t>
+        <w:t>[</w:t>
+      </w:r>
+      <w:r>
+        <w:rPr>
+          <w:b/>
+        </w:rPr>
+        <w:t>+</w:t>
+      </w:r>
+      <w:r>
+        <w:rPr>
+          <w:i/>
+        </w:rPr>
+        <w:t>modifiers</w:t>
+      </w:r>
+      <w:r>
+        <w:t>]</w:t>
       </w:r>
     </w:p>
     <w:p>
@@ -328,7 +376,34 @@
         <w:t>are</w:t>
       </w:r>
       <w:r>
-        <w:t xml:space="preserve"> modifiers +s, +w, and +e to skip.</w:t>
+        <w:t xml:space="preserve"> modifiers </w:t>
+      </w:r>
+      <w:r>
+        <w:rPr>
+          <w:b/>
+        </w:rPr>
+        <w:t>+s</w:t>
+      </w:r>
+      <w:r>
+        <w:t xml:space="preserve">, </w:t>
+      </w:r>
+      <w:r>
+        <w:rPr>
+          <w:b/>
+        </w:rPr>
+        <w:t>+w</w:t>
+      </w:r>
+      <w:r>
+        <w:t xml:space="preserve">, and </w:t>
+      </w:r>
+      <w:r>
+        <w:rPr>
+          <w:b/>
+        </w:rPr>
+        <w:t>+e</w:t>
+      </w:r>
+      <w:r>
+        <w:t xml:space="preserve"> to skip.</w:t>
       </w:r>
       <w:r>
         <w:t xml:space="preserve">  New syntax seems preferable</w:t>
@@ -337,23 +412,76 @@
         <w:t xml:space="preserve"> and I suggest </w:t>
       </w:r>
       <w:r>
-        <w:t>–A&lt;file&gt;[+</w:t>
+        <w:rPr>
+          <w:b/>
+        </w:rPr>
+        <w:t>–</w:t>
+      </w:r>
+      <w:proofErr w:type="spellStart"/>
+      <w:r>
+        <w:rPr>
+          <w:b/>
+        </w:rPr>
+        <w:t>A</w:t>
+      </w:r>
+      <w:r>
+        <w:rPr>
+          <w:i/>
+        </w:rPr>
+        <w:t>file</w:t>
+      </w:r>
+      <w:proofErr w:type="spellEnd"/>
+      <w:r>
+        <w:rPr>
+          <w:b/>
+        </w:rPr>
+        <w:t>[+</w:t>
       </w:r>
       <w:proofErr w:type="gramStart"/>
       <w:r>
-        <w:t>e][</w:t>
+        <w:rPr>
+          <w:b/>
+        </w:rPr>
+        <w:t>e</w:t>
+      </w:r>
+      <w:r>
+        <w:t>][</w:t>
       </w:r>
       <w:proofErr w:type="gramEnd"/>
       <w:r>
-        <w:t>+|</w:t>
-      </w:r>
-      <w:proofErr w:type="spellStart"/>
-      <w:r>
-        <w:t>s|w</w:t>
-      </w:r>
-      <w:proofErr w:type="spellEnd"/>
-      <w:r>
-        <w:t>][+r].</w:t>
+        <w:rPr>
+          <w:b/>
+        </w:rPr>
+        <w:t>+</w:t>
+      </w:r>
+      <w:proofErr w:type="spellStart"/>
+      <w:r>
+        <w:rPr>
+          <w:b/>
+        </w:rPr>
+        <w:t>s</w:t>
+      </w:r>
+      <w:r>
+        <w:t>|</w:t>
+      </w:r>
+      <w:r>
+        <w:rPr>
+          <w:b/>
+        </w:rPr>
+        <w:t>w</w:t>
+      </w:r>
+      <w:proofErr w:type="spellEnd"/>
+      <w:r>
+        <w:t>][</w:t>
+      </w:r>
+      <w:r>
+        <w:rPr>
+          <w:b/>
+        </w:rPr>
+        <w:t>+r</w:t>
+      </w:r>
+      <w:r>
+        <w:t>].</w:t>
       </w:r>
     </w:p>
     <w:p>
@@ -370,20 +498,44 @@
       </w:r>
       <w:proofErr w:type="spellEnd"/>
       <w:r>
-        <w:t xml:space="preserve"> syntax –</w:t>
-      </w:r>
-      <w:r>
-        <w:t>A[</w:t>
-      </w:r>
-      <w:r>
+        <w:t xml:space="preserve"> syntax </w:t>
+      </w:r>
+      <w:r>
+        <w:rPr>
+          <w:b/>
+        </w:rPr>
+        <w:t>–</w:t>
+      </w:r>
+      <w:r>
+        <w:rPr>
+          <w:b/>
+        </w:rPr>
+        <w:t>A</w:t>
+      </w:r>
+      <w:r>
+        <w:t>[</w:t>
+      </w:r>
+      <w:r>
+        <w:rPr>
+          <w:b/>
+        </w:rPr>
         <w:t>+</w:t>
       </w:r>
       <w:proofErr w:type="spellStart"/>
       <w:r>
-        <w:t>s|</w:t>
+        <w:rPr>
+          <w:b/>
+        </w:rPr>
+        <w:t>s</w:t>
+      </w:r>
+      <w:r>
+        <w:t>|</w:t>
       </w:r>
       <w:proofErr w:type="gramStart"/>
       <w:r>
+        <w:rPr>
+          <w:b/>
+        </w:rPr>
         <w:t>w</w:t>
       </w:r>
       <w:proofErr w:type="spellEnd"/>
@@ -392,33 +544,93 @@
       </w:r>
       <w:proofErr w:type="gramEnd"/>
       <w:r>
+        <w:rPr>
+          <w:b/>
+        </w:rPr>
         <w:t>+</w:t>
       </w:r>
       <w:r>
+        <w:rPr>
+          <w:b/>
+        </w:rPr>
         <w:t>e</w:t>
       </w:r>
       <w:r>
-        <w:t>][+r]</w:t>
-      </w:r>
-      <w:r>
-        <w:t xml:space="preserve">  After encoding: –</w:t>
-      </w:r>
-      <w:r>
+        <w:t>][</w:t>
+      </w:r>
+      <w:r>
+        <w:rPr>
+          <w:b/>
+        </w:rPr>
+        <w:t>+r</w:t>
+      </w:r>
+      <w:r>
+        <w:t>]</w:t>
+      </w:r>
+      <w:r>
+        <w:t xml:space="preserve">  After encoding: </w:t>
+      </w:r>
+      <w:r>
+        <w:rPr>
+          <w:b/>
+        </w:rPr>
+        <w:t>–</w:t>
+      </w:r>
+      <w:r>
+        <w:rPr>
+          <w:b/>
+        </w:rPr>
         <w:t>A</w:t>
       </w:r>
       <w:r>
         <w:t>$</w:t>
       </w:r>
       <w:r>
-        <w:t>[+</w:t>
-      </w:r>
-      <w:proofErr w:type="spellStart"/>
-      <w:r>
-        <w:t>s|w</w:t>
-      </w:r>
-      <w:proofErr w:type="spellEnd"/>
-      <w:r>
-        <w:t xml:space="preserve">][+e][+r] </w:t>
+        <w:t>[</w:t>
+      </w:r>
+      <w:r>
+        <w:rPr>
+          <w:b/>
+        </w:rPr>
+        <w:t>+</w:t>
+      </w:r>
+      <w:proofErr w:type="spellStart"/>
+      <w:r>
+        <w:rPr>
+          <w:b/>
+        </w:rPr>
+        <w:t>s</w:t>
+      </w:r>
+      <w:r>
+        <w:t>|</w:t>
+      </w:r>
+      <w:r>
+        <w:rPr>
+          <w:b/>
+        </w:rPr>
+        <w:t>w</w:t>
+      </w:r>
+      <w:proofErr w:type="spellEnd"/>
+      <w:r>
+        <w:t>][</w:t>
+      </w:r>
+      <w:r>
+        <w:rPr>
+          <w:b/>
+        </w:rPr>
+        <w:t>+e</w:t>
+      </w:r>
+      <w:r>
+        <w:t>][</w:t>
+      </w:r>
+      <w:r>
+        <w:rPr>
+          <w:b/>
+        </w:rPr>
+        <w:t>+r</w:t>
+      </w:r>
+      <w:r>
+        <w:t xml:space="preserve">] </w:t>
       </w:r>
     </w:p>
     <w:p>
@@ -521,7 +733,89 @@
         <w:t xml:space="preserve">: </w:t>
       </w:r>
       <w:r>
-        <w:t>–C&lt;file&gt;+d&lt;distance&gt; -L&lt;file&gt;+d&lt;distance&gt;[+p]</w:t>
+        <w:rPr>
+          <w:b/>
+        </w:rPr>
+        <w:t>–</w:t>
+      </w:r>
+      <w:proofErr w:type="spellStart"/>
+      <w:r>
+        <w:rPr>
+          <w:b/>
+        </w:rPr>
+        <w:t>C</w:t>
+      </w:r>
+      <w:r>
+        <w:rPr>
+          <w:i/>
+        </w:rPr>
+        <w:t>file</w:t>
+      </w:r>
+      <w:r>
+        <w:rPr>
+          <w:b/>
+        </w:rPr>
+        <w:t>+d</w:t>
+      </w:r>
+      <w:proofErr w:type="spellEnd"/>
+      <w:r>
+        <w:t>&lt;</w:t>
+      </w:r>
+      <w:r>
+        <w:rPr>
+          <w:i/>
+        </w:rPr>
+        <w:t>distance</w:t>
+      </w:r>
+      <w:r>
+        <w:t xml:space="preserve">&gt; </w:t>
+      </w:r>
+      <w:r>
+        <w:rPr>
+          <w:b/>
+        </w:rPr>
+        <w:t>-</w:t>
+      </w:r>
+      <w:proofErr w:type="spellStart"/>
+      <w:r>
+        <w:rPr>
+          <w:b/>
+        </w:rPr>
+        <w:t>L</w:t>
+      </w:r>
+      <w:r>
+        <w:rPr>
+          <w:i/>
+        </w:rPr>
+        <w:t>file</w:t>
+      </w:r>
+      <w:r>
+        <w:rPr>
+          <w:b/>
+        </w:rPr>
+        <w:t>+d</w:t>
+      </w:r>
+      <w:proofErr w:type="spellEnd"/>
+      <w:r>
+        <w:t>&lt;</w:t>
+      </w:r>
+      <w:r>
+        <w:rPr>
+          <w:i/>
+        </w:rPr>
+        <w:t>distance</w:t>
+      </w:r>
+      <w:r>
+        <w:t>&gt;[</w:t>
+      </w:r>
+      <w:r>
+        <w:rPr>
+          <w:b/>
+        </w:rPr>
+        <w:t>+p</w:t>
+      </w:r>
+      <w:r>
+        <w:t>]</w:t>
       </w:r>
     </w:p>
     <w:p>
@@ -567,29 +861,11 @@
       </w:r>
       <w:proofErr w:type="spellStart"/>
       <w:r>
-        <w:t>L</w:t>
-      </w:r>
-      <w:r>
-        <w:t>+d</w:t>
-      </w:r>
-      <w:proofErr w:type="spellEnd"/>
-      <w:r>
-        <w:t>&lt;distance&gt;</w:t>
-      </w:r>
-      <w:r>
-        <w:t>[+p]</w:t>
-      </w:r>
-      <w:r>
-        <w:t xml:space="preserve"> After encoding: –</w:t>
-      </w:r>
-      <w:r>
-        <w:t>L</w:t>
-      </w:r>
-      <w:r>
-        <w:t>$+d&lt;distance&gt;</w:t>
-      </w:r>
-      <w:r>
-        <w:t>[+p]</w:t>
+        <w:t>L+d</w:t>
+      </w:r>
+      <w:proofErr w:type="spellEnd"/>
+      <w:r>
+        <w:t>&lt;distance&gt;[+p] After encoding: –L$+d&lt;distance&gt;[+p]</w:t>
       </w:r>
     </w:p>
     <w:p>
@@ -967,6 +1243,30 @@
       <w:r>
         <w:t>.  We would need to accumulate these to a TEXTSET and write this at the end of the program.</w:t>
       </w:r>
+      <w:r>
+        <w:t xml:space="preserve">  Also, the label-placing mechanisms –</w:t>
+      </w:r>
+      <w:proofErr w:type="spellStart"/>
+      <w:r>
+        <w:t>Gx</w:t>
+      </w:r>
+      <w:proofErr w:type="spellEnd"/>
+      <w:r>
+        <w:t xml:space="preserve">&lt;file&gt; and –Gf&lt;file&gt; would need to use </w:t>
+      </w:r>
+      <w:proofErr w:type="spellStart"/>
+      <w:r>
+        <w:t>GMT_Read_Data</w:t>
+      </w:r>
+      <w:proofErr w:type="spellEnd"/>
+      <w:r>
+        <w:t xml:space="preserve"> to allow this to be passed via </w:t>
+      </w:r>
+      <w:proofErr w:type="spellStart"/>
+      <w:r>
+        <w:t>mex.</w:t>
+      </w:r>
+      <w:proofErr w:type="spellEnd"/>
     </w:p>
     <w:p>
       <w:pPr>
@@ -1159,6 +1459,7 @@
         <w:jc w:val="both"/>
       </w:pPr>
       <w:r>
+        <w:lastRenderedPageBreak/>
         <w:t xml:space="preserve">If we wanted this to be possible we would need to add code to write this </w:t>
       </w:r>
       <w:r>
@@ -1184,7 +1485,6 @@
         <w:ind w:left="720"/>
       </w:pPr>
       <w:r>
-        <w:lastRenderedPageBreak/>
         <w:t xml:space="preserve">Possible </w:t>
       </w:r>
       <w:proofErr w:type="spellStart"/>
@@ -1253,8 +1553,6 @@
       <w:r>
         <w:t>mex</w:t>
       </w:r>
-      <w:bookmarkStart w:id="0" w:name="_GoBack"/>
-      <w:bookmarkEnd w:id="0"/>
       <w:proofErr w:type="spellEnd"/>
       <w:r>
         <w:t xml:space="preserve"> we would want </w:t>
@@ -1376,10 +1674,7 @@
         <w:t xml:space="preserve">  Best to change the syntax to avoid the comma </w:t>
       </w:r>
       <w:r>
-        <w:t>so I propose</w:t>
-      </w:r>
-      <w:r>
-        <w:t>–A&lt;filename&gt;+&lt;</w:t>
+        <w:t>so I propose–A&lt;filename&gt;+&lt;</w:t>
       </w:r>
       <w:proofErr w:type="spellStart"/>
       <w:r>
@@ -1387,13 +1682,7 @@
       </w:r>
       <w:proofErr w:type="spellEnd"/>
       <w:r>
-        <w:t>&gt;</w:t>
-      </w:r>
-      <w:r>
-        <w:t xml:space="preserve"> and </w:t>
-      </w:r>
-      <w:r>
-        <w:t>C[</w:t>
+        <w:t>&gt; and C[</w:t>
       </w:r>
       <w:proofErr w:type="spellStart"/>
       <w:r>
@@ -1409,10 +1698,7 @@
       </w:r>
       <w:proofErr w:type="gramEnd"/>
       <w:r>
-        <w:t>cut&gt;</w:t>
-      </w:r>
-      <w:r>
-        <w:t>[+f&lt;file&gt;].</w:t>
+        <w:t>cut&gt;[+f&lt;file&gt;].</w:t>
       </w:r>
       <w:r>
         <w:t xml:space="preserve">  Note: This must propagate to new module </w:t>
@@ -1780,19 +2066,11 @@
       </w:r>
       <w:proofErr w:type="spellStart"/>
       <w:r>
-        <w:t>GMT_Read_</w:t>
-      </w:r>
-      <w:proofErr w:type="gramStart"/>
-      <w:r>
-        <w:t>Data</w:t>
-      </w:r>
-      <w:proofErr w:type="spellEnd"/>
-      <w:r>
-        <w:t xml:space="preserve"> .</w:t>
-      </w:r>
-      <w:proofErr w:type="gramEnd"/>
-      <w:r>
-        <w:t xml:space="preserve"> No syntax change needed but add </w:t>
+        <w:t>GMT_Read_Data</w:t>
+      </w:r>
+      <w:proofErr w:type="spellEnd"/>
+      <w:r>
+        <w:t xml:space="preserve">. No syntax change needed but add </w:t>
       </w:r>
       <w:proofErr w:type="gramStart"/>
       <w:r>
@@ -1847,81 +2125,49 @@
           <w:b/>
         </w:rPr>
       </w:pPr>
-      <w:r>
-        <w:rPr>
-          <w:b/>
-        </w:rPr>
-        <w:t>gmtgravmag3d -T&lt;[d]</w:t>
-      </w:r>
-      <w:proofErr w:type="spellStart"/>
-      <w:r>
-        <w:rPr>
-          <w:b/>
-        </w:rPr>
-        <w:t>xyz_file</w:t>
-      </w:r>
-      <w:proofErr w:type="spellEnd"/>
-      <w:r>
-        <w:rPr>
-          <w:b/>
-        </w:rPr>
-        <w:t>&gt;/&lt;</w:t>
-      </w:r>
-      <w:proofErr w:type="spellStart"/>
-      <w:r>
-        <w:rPr>
-          <w:b/>
-        </w:rPr>
-        <w:t>vert_file</w:t>
-      </w:r>
-      <w:proofErr w:type="spellEnd"/>
-      <w:r>
-        <w:rPr>
-          <w:b/>
-        </w:rPr>
-        <w:t>&gt;[/</w:t>
-      </w:r>
-      <w:proofErr w:type="gramStart"/>
-      <w:r>
-        <w:rPr>
-          <w:b/>
-        </w:rPr>
-        <w:t>m]|</w:t>
-      </w:r>
-      <w:proofErr w:type="gramEnd"/>
-      <w:r>
-        <w:rPr>
-          <w:b/>
-        </w:rPr>
-        <w:t>&lt;[</w:t>
-      </w:r>
-      <w:proofErr w:type="spellStart"/>
-      <w:r>
-        <w:rPr>
-          <w:b/>
-        </w:rPr>
-        <w:t>r|s</w:t>
-      </w:r>
-      <w:proofErr w:type="spellEnd"/>
+      <w:proofErr w:type="spellStart"/>
+      <w:r>
+        <w:rPr>
+          <w:b/>
+        </w:rPr>
+        <w:t>psrose</w:t>
+      </w:r>
+      <w:proofErr w:type="spellEnd"/>
+      <w:r>
+        <w:rPr>
+          <w:b/>
+        </w:rPr>
+        <w:t xml:space="preserve"> </w:t>
+      </w:r>
+      <w:r>
+        <w:rPr>
+          <w:b/>
+        </w:rPr>
+        <w:t>–C[</w:t>
+      </w:r>
+      <w:r>
+        <w:rPr>
+          <w:b/>
+        </w:rPr>
+        <w:t>&lt;</w:t>
+      </w:r>
+      <w:r>
+        <w:rPr>
+          <w:b/>
+        </w:rPr>
+        <w:t>name</w:t>
+      </w:r>
+      <w:r>
+        <w:rPr>
+          <w:b/>
+        </w:rPr>
+        <w:t>&gt;</w:t>
+      </w:r>
       <w:r>
         <w:rPr>
           <w:b/>
         </w:rPr>
         <w:t>]</w:t>
-      </w:r>
-      <w:proofErr w:type="spellStart"/>
-      <w:r>
-        <w:rPr>
-          <w:b/>
-        </w:rPr>
-        <w:t>raw_file</w:t>
-      </w:r>
-      <w:proofErr w:type="spellEnd"/>
-      <w:r>
-        <w:rPr>
-          <w:b/>
-        </w:rPr>
-        <w:t>&gt;</w:t>
       </w:r>
     </w:p>
     <w:p>
@@ -1930,16 +2176,7 @@
         <w:jc w:val="both"/>
       </w:pPr>
       <w:r>
-        <w:t xml:space="preserve">Unconventional option </w:t>
-      </w:r>
-      <w:r>
-        <w:rPr>
-          <w:b/>
-        </w:rPr>
-        <w:t>–T</w:t>
-      </w:r>
-      <w:r>
-        <w:t xml:space="preserve"> with two files given.  This would need to be split into two arguments to enable </w:t>
+        <w:t xml:space="preserve">in </w:t>
       </w:r>
       <w:proofErr w:type="spellStart"/>
       <w:r>
@@ -1947,109 +2184,126 @@
       </w:r>
       <w:proofErr w:type="spellEnd"/>
       <w:r>
-        <w:t xml:space="preserve"> input, e.g. </w:t>
-      </w:r>
-      <w:r>
-        <w:t>–</w:t>
-      </w:r>
-      <w:r>
-        <w:t>T</w:t>
-      </w:r>
-      <w:r>
-        <w:t>d and –</w:t>
-      </w:r>
-      <w:proofErr w:type="spellStart"/>
-      <w:r>
-        <w:t>Tv</w:t>
-      </w:r>
-      <w:proofErr w:type="spellEnd"/>
-      <w:r>
-        <w:t xml:space="preserve"> perhaps.</w:t>
-      </w:r>
-    </w:p>
-    <w:p>
-      <w:pPr>
-        <w:rPr>
-          <w:b/>
-        </w:rPr>
-      </w:pPr>
-      <w:proofErr w:type="spellStart"/>
-      <w:r>
-        <w:rPr>
-          <w:b/>
-        </w:rPr>
-        <w:t>grdredpol</w:t>
-      </w:r>
-      <w:proofErr w:type="spellEnd"/>
-      <w:r>
-        <w:rPr>
-          <w:b/>
-        </w:rPr>
-        <w:t xml:space="preserve"> &lt;</w:t>
-      </w:r>
-      <w:proofErr w:type="spellStart"/>
-      <w:r>
-        <w:rPr>
-          <w:b/>
-        </w:rPr>
-        <w:t>anomgrid</w:t>
-      </w:r>
-      <w:proofErr w:type="spellEnd"/>
-      <w:r>
-        <w:rPr>
-          <w:b/>
-        </w:rPr>
-        <w:t>&gt; -G&lt;</w:t>
-      </w:r>
-      <w:proofErr w:type="spellStart"/>
-      <w:r>
-        <w:rPr>
-          <w:b/>
-        </w:rPr>
-        <w:t>rtp_grdfile</w:t>
-      </w:r>
-      <w:proofErr w:type="spellEnd"/>
+        <w:t xml:space="preserve"> we cannot have –C mean two different things (which works on the command line), so I suggest we use –Cm to indicate “calculate mean direction”, as in </w:t>
+      </w:r>
+      <w:proofErr w:type="spellStart"/>
+      <w:r>
+        <w:t>gmtvector</w:t>
+      </w:r>
+      <w:proofErr w:type="spellEnd"/>
+      <w:r>
+        <w:t xml:space="preserve"> -Am</w:t>
+      </w:r>
+      <w:r>
+        <w:t>.</w:t>
+      </w:r>
+    </w:p>
+    <w:p>
+      <w:pPr>
+        <w:ind w:left="720"/>
+      </w:pPr>
+      <w:r>
+        <w:t xml:space="preserve">Possible </w:t>
+      </w:r>
+      <w:proofErr w:type="spellStart"/>
+      <w:r>
+        <w:t>mex</w:t>
+      </w:r>
+      <w:proofErr w:type="spellEnd"/>
+      <w:r>
+        <w:t xml:space="preserve"> syntax -</w:t>
+      </w:r>
+      <w:r>
+        <w:t>C</w:t>
+      </w:r>
+      <w:r>
+        <w:t xml:space="preserve"> After encoding: -</w:t>
+      </w:r>
+      <w:r>
+        <w:t>C$, but if –Cm then nothing.</w:t>
+      </w:r>
+    </w:p>
+    <w:p>
+      <w:pPr>
+        <w:rPr>
+          <w:b/>
+        </w:rPr>
+      </w:pPr>
+      <w:r>
+        <w:rPr>
+          <w:b/>
+        </w:rPr>
+        <w:t>gmtgravmag3d -T&lt;[d]</w:t>
+      </w:r>
+      <w:proofErr w:type="spellStart"/>
+      <w:r>
+        <w:rPr>
+          <w:b/>
+        </w:rPr>
+        <w:t>xyz_file</w:t>
+      </w:r>
+      <w:proofErr w:type="spellEnd"/>
+      <w:r>
+        <w:rPr>
+          <w:b/>
+        </w:rPr>
+        <w:t>&gt;/&lt;</w:t>
+      </w:r>
+      <w:proofErr w:type="spellStart"/>
+      <w:r>
+        <w:rPr>
+          <w:b/>
+        </w:rPr>
+        <w:t>vert_file</w:t>
+      </w:r>
+      <w:proofErr w:type="spellEnd"/>
+      <w:r>
+        <w:rPr>
+          <w:b/>
+        </w:rPr>
+        <w:t>&gt;[/</w:t>
+      </w:r>
       <w:proofErr w:type="gramStart"/>
       <w:r>
         <w:rPr>
           <w:b/>
         </w:rPr>
-        <w:t>&gt;  [</w:t>
+        <w:t>m]|</w:t>
       </w:r>
       <w:proofErr w:type="gramEnd"/>
       <w:r>
         <w:rPr>
           <w:b/>
         </w:rPr>
-        <w:t>-E&lt;</w:t>
-      </w:r>
-      <w:proofErr w:type="spellStart"/>
-      <w:r>
-        <w:rPr>
-          <w:b/>
-        </w:rPr>
-        <w:t>dip_grd</w:t>
-      </w:r>
-      <w:proofErr w:type="spellEnd"/>
-      <w:r>
-        <w:rPr>
-          <w:b/>
-        </w:rPr>
-        <w:t>&gt;/&lt;</w:t>
-      </w:r>
-      <w:proofErr w:type="spellStart"/>
-      <w:r>
-        <w:rPr>
-          <w:b/>
-        </w:rPr>
-        <w:t>dec_grd</w:t>
-      </w:r>
-      <w:proofErr w:type="spellEnd"/>
-      <w:r>
-        <w:rPr>
-          <w:b/>
-        </w:rPr>
-        <w:t>&gt;]</w:t>
+        <w:t>&lt;[</w:t>
+      </w:r>
+      <w:proofErr w:type="spellStart"/>
+      <w:r>
+        <w:rPr>
+          <w:b/>
+        </w:rPr>
+        <w:t>r|s</w:t>
+      </w:r>
+      <w:proofErr w:type="spellEnd"/>
+      <w:r>
+        <w:rPr>
+          <w:b/>
+        </w:rPr>
+        <w:t>]</w:t>
+      </w:r>
+      <w:proofErr w:type="spellStart"/>
+      <w:r>
+        <w:rPr>
+          <w:b/>
+        </w:rPr>
+        <w:t>raw_file</w:t>
+      </w:r>
+      <w:proofErr w:type="spellEnd"/>
+      <w:r>
+        <w:rPr>
+          <w:b/>
+        </w:rPr>
+        <w:t>&gt;</w:t>
       </w:r>
     </w:p>
     <w:p>
@@ -2064,10 +2318,10 @@
         <w:rPr>
           <w:b/>
         </w:rPr>
-        <w:t>–E</w:t>
-      </w:r>
-      <w:r>
-        <w:t xml:space="preserve"> with two grid files given.  This would need to be split into two arguments to enable </w:t>
+        <w:t>–T</w:t>
+      </w:r>
+      <w:r>
+        <w:t xml:space="preserve"> with two files given.  This would need to be split into two arguments to enable </w:t>
       </w:r>
       <w:proofErr w:type="spellStart"/>
       <w:r>
@@ -2078,170 +2332,106 @@
         <w:t xml:space="preserve"> input, e.g. </w:t>
       </w:r>
       <w:r>
-        <w:rPr>
-          <w:b/>
-        </w:rPr>
         <w:t>–</w:t>
       </w:r>
-      <w:proofErr w:type="spellStart"/>
-      <w:r>
-        <w:rPr>
-          <w:b/>
-        </w:rPr>
-        <w:t>Ei</w:t>
-      </w:r>
-      <w:proofErr w:type="spellEnd"/>
-      <w:r>
-        <w:t xml:space="preserve"> and </w:t>
-      </w:r>
-      <w:r>
-        <w:rPr>
-          <w:b/>
-        </w:rPr>
-        <w:t>–</w:t>
-      </w:r>
-      <w:proofErr w:type="spellStart"/>
-      <w:r>
-        <w:rPr>
-          <w:b/>
-        </w:rPr>
-        <w:t>Ee</w:t>
-      </w:r>
-      <w:proofErr w:type="spellEnd"/>
-      <w:r>
-        <w:t xml:space="preserve"> perhaps. Key </w:t>
-      </w:r>
+      <w:r>
+        <w:t>T</w:t>
+      </w:r>
+      <w:r>
+        <w:t>d and –</w:t>
+      </w:r>
+      <w:proofErr w:type="spellStart"/>
+      <w:r>
+        <w:t>Tv</w:t>
+      </w:r>
+      <w:proofErr w:type="spellEnd"/>
+      <w:r>
+        <w:t xml:space="preserve"> perhaps.</w:t>
+      </w:r>
+    </w:p>
+    <w:p>
+      <w:pPr>
+        <w:rPr>
+          <w:b/>
+        </w:rPr>
+      </w:pPr>
+      <w:proofErr w:type="spellStart"/>
+      <w:r>
+        <w:rPr>
+          <w:b/>
+        </w:rPr>
+        <w:t>grdredpol</w:t>
+      </w:r>
+      <w:proofErr w:type="spellEnd"/>
+      <w:r>
+        <w:rPr>
+          <w:b/>
+        </w:rPr>
+        <w:t xml:space="preserve"> &lt;</w:t>
+      </w:r>
+      <w:proofErr w:type="spellStart"/>
+      <w:r>
+        <w:rPr>
+          <w:b/>
+        </w:rPr>
+        <w:t>anomgrid</w:t>
+      </w:r>
+      <w:proofErr w:type="spellEnd"/>
+      <w:r>
+        <w:rPr>
+          <w:b/>
+        </w:rPr>
+        <w:t>&gt; -G&lt;</w:t>
+      </w:r>
+      <w:proofErr w:type="spellStart"/>
+      <w:r>
+        <w:rPr>
+          <w:b/>
+        </w:rPr>
+        <w:t>rtp_grdfile</w:t>
+      </w:r>
+      <w:proofErr w:type="spellEnd"/>
       <w:proofErr w:type="gramStart"/>
       <w:r>
-        <w:t>EG(</w:t>
+        <w:rPr>
+          <w:b/>
+        </w:rPr>
+        <w:t>&gt;  [</w:t>
       </w:r>
       <w:proofErr w:type="gramEnd"/>
       <w:r>
-        <w:t>2.</w:t>
-      </w:r>
-    </w:p>
-    <w:p>
-      <w:pPr>
-        <w:rPr>
-          <w:b/>
-          <w:color w:val="000000" w:themeColor="text1"/>
-        </w:rPr>
-      </w:pPr>
-      <w:r>
-        <w:rPr>
-          <w:b/>
-          <w:color w:val="000000" w:themeColor="text1"/>
-        </w:rPr>
-        <w:t>x2sys_cross &lt;files&gt; -A&lt;</w:t>
-      </w:r>
-      <w:proofErr w:type="spellStart"/>
-      <w:r>
-        <w:rPr>
-          <w:b/>
-          <w:color w:val="000000" w:themeColor="text1"/>
-        </w:rPr>
-        <w:t>combi.lis</w:t>
-      </w:r>
-      <w:proofErr w:type="spellEnd"/>
-      <w:r>
-        <w:rPr>
-          <w:b/>
-          <w:color w:val="000000" w:themeColor="text1"/>
-        </w:rPr>
-        <w:t>&gt;</w:t>
-      </w:r>
-    </w:p>
-    <w:p>
-      <w:pPr>
-        <w:rPr>
-          <w:b/>
-          <w:color w:val="000000" w:themeColor="text1"/>
-        </w:rPr>
-      </w:pPr>
-      <w:r>
-        <w:rPr>
-          <w:b/>
-          <w:color w:val="000000" w:themeColor="text1"/>
-        </w:rPr>
-        <w:t>x2sys_datalist -I&lt;</w:t>
-      </w:r>
-      <w:proofErr w:type="spellStart"/>
-      <w:r>
-        <w:rPr>
-          <w:b/>
-          <w:color w:val="000000" w:themeColor="text1"/>
-        </w:rPr>
-        <w:t>ignorelist</w:t>
-      </w:r>
-      <w:proofErr w:type="spellEnd"/>
-      <w:r>
-        <w:rPr>
-          <w:b/>
-          <w:color w:val="000000" w:themeColor="text1"/>
-        </w:rPr>
-        <w:t>&gt;</w:t>
-      </w:r>
-    </w:p>
-    <w:p>
-      <w:pPr>
-        <w:rPr>
-          <w:b/>
-          <w:color w:val="000000" w:themeColor="text1"/>
-        </w:rPr>
-      </w:pPr>
-      <w:r>
-        <w:rPr>
-          <w:b/>
-          <w:color w:val="000000" w:themeColor="text1"/>
-        </w:rPr>
-        <w:t>x2sys_list -I&lt;</w:t>
-      </w:r>
-      <w:proofErr w:type="spellStart"/>
-      <w:r>
-        <w:rPr>
-          <w:b/>
-          <w:color w:val="000000" w:themeColor="text1"/>
-        </w:rPr>
-        <w:t>ignorelist</w:t>
-      </w:r>
-      <w:proofErr w:type="spellEnd"/>
-      <w:r>
-        <w:rPr>
-          <w:b/>
-          <w:color w:val="000000" w:themeColor="text1"/>
-        </w:rPr>
-        <w:t>&gt;</w:t>
-      </w:r>
-    </w:p>
-    <w:p>
-      <w:pPr>
-        <w:rPr>
-          <w:b/>
-          <w:color w:val="000000" w:themeColor="text1"/>
-        </w:rPr>
-      </w:pPr>
-      <w:r>
-        <w:rPr>
-          <w:b/>
-          <w:color w:val="000000" w:themeColor="text1"/>
-        </w:rPr>
-        <w:t>x2sys_report -I&lt;</w:t>
-      </w:r>
-      <w:proofErr w:type="spellStart"/>
-      <w:r>
-        <w:rPr>
-          <w:b/>
-          <w:color w:val="000000" w:themeColor="text1"/>
-        </w:rPr>
-        <w:t>ignorelist</w:t>
-      </w:r>
-      <w:proofErr w:type="spellEnd"/>
-      <w:r>
-        <w:rPr>
-          <w:b/>
-          <w:color w:val="000000" w:themeColor="text1"/>
-        </w:rPr>
-        <w:t>&gt;</w:t>
+        <w:rPr>
+          <w:b/>
+        </w:rPr>
+        <w:t>-E&lt;</w:t>
+      </w:r>
+      <w:proofErr w:type="spellStart"/>
+      <w:r>
+        <w:rPr>
+          <w:b/>
+        </w:rPr>
+        <w:t>dip_grd</w:t>
+      </w:r>
+      <w:proofErr w:type="spellEnd"/>
+      <w:r>
+        <w:rPr>
+          <w:b/>
+        </w:rPr>
+        <w:t>&gt;/&lt;</w:t>
+      </w:r>
+      <w:proofErr w:type="spellStart"/>
+      <w:r>
+        <w:rPr>
+          <w:b/>
+        </w:rPr>
+        <w:t>dec_grd</w:t>
+      </w:r>
+      <w:proofErr w:type="spellEnd"/>
+      <w:r>
+        <w:rPr>
+          <w:b/>
+        </w:rPr>
+        <w:t>&gt;]</w:t>
       </w:r>
     </w:p>
     <w:p>
@@ -2250,6 +2440,199 @@
         <w:jc w:val="both"/>
       </w:pPr>
       <w:r>
+        <w:t xml:space="preserve">Unconventional option </w:t>
+      </w:r>
+      <w:r>
+        <w:rPr>
+          <w:b/>
+        </w:rPr>
+        <w:t>–E</w:t>
+      </w:r>
+      <w:r>
+        <w:t xml:space="preserve"> with two grid files given.  This would need to be split into two arguments to enable </w:t>
+      </w:r>
+      <w:proofErr w:type="spellStart"/>
+      <w:r>
+        <w:t>mex</w:t>
+      </w:r>
+      <w:proofErr w:type="spellEnd"/>
+      <w:r>
+        <w:t xml:space="preserve"> input, e.g. </w:t>
+      </w:r>
+      <w:r>
+        <w:rPr>
+          <w:b/>
+        </w:rPr>
+        <w:t>–</w:t>
+      </w:r>
+      <w:proofErr w:type="spellStart"/>
+      <w:r>
+        <w:rPr>
+          <w:b/>
+        </w:rPr>
+        <w:t>Ei</w:t>
+      </w:r>
+      <w:proofErr w:type="spellEnd"/>
+      <w:r>
+        <w:t xml:space="preserve"> and </w:t>
+      </w:r>
+      <w:r>
+        <w:rPr>
+          <w:b/>
+        </w:rPr>
+        <w:t>–</w:t>
+      </w:r>
+      <w:proofErr w:type="spellStart"/>
+      <w:r>
+        <w:rPr>
+          <w:b/>
+        </w:rPr>
+        <w:t>Ee</w:t>
+      </w:r>
+      <w:proofErr w:type="spellEnd"/>
+      <w:r>
+        <w:t xml:space="preserve"> perhaps. Key </w:t>
+      </w:r>
+      <w:proofErr w:type="gramStart"/>
+      <w:r>
+        <w:t>EG(</w:t>
+      </w:r>
+      <w:proofErr w:type="gramEnd"/>
+      <w:r>
+        <w:t>2.</w:t>
+      </w:r>
+    </w:p>
+    <w:p>
+      <w:pPr>
+        <w:rPr>
+          <w:b/>
+          <w:color w:val="000000" w:themeColor="text1"/>
+        </w:rPr>
+      </w:pPr>
+      <w:r>
+        <w:rPr>
+          <w:b/>
+          <w:color w:val="000000" w:themeColor="text1"/>
+        </w:rPr>
+        <w:t>x2sys_cross &lt;files&gt; -A&lt;</w:t>
+      </w:r>
+      <w:proofErr w:type="spellStart"/>
+      <w:r>
+        <w:rPr>
+          <w:b/>
+          <w:color w:val="000000" w:themeColor="text1"/>
+        </w:rPr>
+        <w:t>combi.lis</w:t>
+      </w:r>
+      <w:proofErr w:type="spellEnd"/>
+      <w:r>
+        <w:rPr>
+          <w:b/>
+          <w:color w:val="000000" w:themeColor="text1"/>
+        </w:rPr>
+        <w:t>&gt;</w:t>
+      </w:r>
+    </w:p>
+    <w:p>
+      <w:pPr>
+        <w:rPr>
+          <w:b/>
+          <w:color w:val="000000" w:themeColor="text1"/>
+        </w:rPr>
+      </w:pPr>
+      <w:r>
+        <w:rPr>
+          <w:b/>
+          <w:color w:val="000000" w:themeColor="text1"/>
+        </w:rPr>
+        <w:t>x2sys_datalist -I&lt;</w:t>
+      </w:r>
+      <w:proofErr w:type="spellStart"/>
+      <w:r>
+        <w:rPr>
+          <w:b/>
+          <w:color w:val="000000" w:themeColor="text1"/>
+        </w:rPr>
+        <w:t>ignorelist</w:t>
+      </w:r>
+      <w:proofErr w:type="spellEnd"/>
+      <w:r>
+        <w:rPr>
+          <w:b/>
+          <w:color w:val="000000" w:themeColor="text1"/>
+        </w:rPr>
+        <w:t>&gt;</w:t>
+      </w:r>
+    </w:p>
+    <w:p>
+      <w:pPr>
+        <w:rPr>
+          <w:b/>
+          <w:color w:val="000000" w:themeColor="text1"/>
+        </w:rPr>
+      </w:pPr>
+      <w:r>
+        <w:rPr>
+          <w:b/>
+          <w:color w:val="000000" w:themeColor="text1"/>
+        </w:rPr>
+        <w:t>x2sys_list -I&lt;</w:t>
+      </w:r>
+      <w:proofErr w:type="spellStart"/>
+      <w:r>
+        <w:rPr>
+          <w:b/>
+          <w:color w:val="000000" w:themeColor="text1"/>
+        </w:rPr>
+        <w:t>ignorelist</w:t>
+      </w:r>
+      <w:proofErr w:type="spellEnd"/>
+      <w:r>
+        <w:rPr>
+          <w:b/>
+          <w:color w:val="000000" w:themeColor="text1"/>
+        </w:rPr>
+        <w:t>&gt;</w:t>
+      </w:r>
+    </w:p>
+    <w:p>
+      <w:pPr>
+        <w:rPr>
+          <w:b/>
+          <w:color w:val="000000" w:themeColor="text1"/>
+        </w:rPr>
+      </w:pPr>
+      <w:r>
+        <w:rPr>
+          <w:b/>
+          <w:color w:val="000000" w:themeColor="text1"/>
+        </w:rPr>
+        <w:t>x2sys_report -I&lt;</w:t>
+      </w:r>
+      <w:proofErr w:type="spellStart"/>
+      <w:r>
+        <w:rPr>
+          <w:b/>
+          <w:color w:val="000000" w:themeColor="text1"/>
+        </w:rPr>
+        <w:t>ignorelist</w:t>
+      </w:r>
+      <w:proofErr w:type="spellEnd"/>
+      <w:r>
+        <w:rPr>
+          <w:b/>
+          <w:color w:val="000000" w:themeColor="text1"/>
+        </w:rPr>
+        <w:t>&gt;</w:t>
+      </w:r>
+    </w:p>
+    <w:p>
+      <w:pPr>
+        <w:ind w:left="720"/>
+        <w:jc w:val="both"/>
+      </w:pPr>
+      <w:r>
+        <w:lastRenderedPageBreak/>
         <w:t xml:space="preserve">All the x2sys </w:t>
       </w:r>
       <w:r>
@@ -2319,10 +2702,7 @@
         <w:t xml:space="preserve">Allow high-pass </w:t>
       </w:r>
       <w:r>
-        <w:t>modifier +h</w:t>
-      </w:r>
-      <w:r>
-        <w:t xml:space="preserve"> </w:t>
+        <w:t xml:space="preserve">modifier +h </w:t>
       </w:r>
       <w:r>
         <w:t>in filter1d.  Then, both filter programs would have the syntax –</w:t>
@@ -2356,7 +2736,6 @@
         </w:numPr>
       </w:pPr>
       <w:r>
-        <w:lastRenderedPageBreak/>
         <w:t xml:space="preserve">Let </w:t>
       </w:r>
       <w:proofErr w:type="spellStart"/>
@@ -2556,48 +2935,23 @@
         </w:numPr>
       </w:pPr>
       <w:r>
-        <w:t xml:space="preserve">Disable default </w:t>
-      </w:r>
-      <w:proofErr w:type="spellStart"/>
-      <w:r>
-        <w:t>outputname</w:t>
-      </w:r>
-      <w:proofErr w:type="spellEnd"/>
-      <w:r>
-        <w:t xml:space="preserve"> in </w:t>
-      </w:r>
-      <w:proofErr w:type="spellStart"/>
-      <w:r>
-        <w:t>grdtrack</w:t>
-      </w:r>
-      <w:proofErr w:type="spellEnd"/>
-      <w:r>
-        <w:t xml:space="preserve"> –S</w:t>
-      </w:r>
-      <w:r>
-        <w:t>…</w:t>
-      </w:r>
-      <w:r>
-        <w:t>+</w:t>
-      </w:r>
-      <w:proofErr w:type="spellStart"/>
-      <w:r>
-        <w:t>s</w:t>
-      </w:r>
-      <w:proofErr w:type="spellEnd"/>
-      <w:r>
-        <w:t xml:space="preserve"> when called from </w:t>
-      </w:r>
-      <w:proofErr w:type="spellStart"/>
-      <w:r>
-        <w:t>mex.</w:t>
-      </w:r>
-      <w:proofErr w:type="spellEnd"/>
-      <w:r>
-        <w:t xml:space="preserve">  Alternatively, avoid default names and require a name.</w:t>
-      </w:r>
-      <w:r>
-        <w:t xml:space="preserve">  Not really happy with either solution.</w:t>
+        <w:t>Enable the label-specifications via –Gf and –</w:t>
+      </w:r>
+      <w:proofErr w:type="spellStart"/>
+      <w:r>
+        <w:t>Gx</w:t>
+      </w:r>
+      <w:proofErr w:type="spellEnd"/>
+      <w:r>
+        <w:t xml:space="preserve"> to be handed by </w:t>
+      </w:r>
+      <w:proofErr w:type="spellStart"/>
+      <w:r>
+        <w:t>GMT_Read_Data</w:t>
+      </w:r>
+      <w:proofErr w:type="spellEnd"/>
+      <w:r>
+        <w:t>.  This extends to both quoted and decorated lines as well as contours.</w:t>
       </w:r>
     </w:p>
     <w:p>
@@ -2609,23 +2963,31 @@
         </w:numPr>
       </w:pPr>
       <w:r>
-        <w:t xml:space="preserve">Change </w:t>
-      </w:r>
-      <w:proofErr w:type="spellStart"/>
-      <w:r>
-        <w:t>greenspline</w:t>
-      </w:r>
-      <w:proofErr w:type="spellEnd"/>
-      <w:r>
-        <w:t xml:space="preserve"> syntax to –A&lt;filename&gt;+&lt;</w:t>
-      </w:r>
-      <w:proofErr w:type="spellStart"/>
-      <w:r>
-        <w:t>fmt</w:t>
-      </w:r>
-      <w:proofErr w:type="spellEnd"/>
-      <w:r>
-        <w:t>&gt;</w:t>
+        <w:t xml:space="preserve">Introduce –Cm in </w:t>
+      </w:r>
+      <w:proofErr w:type="spellStart"/>
+      <w:r>
+        <w:t>psrose</w:t>
+      </w:r>
+      <w:proofErr w:type="spellEnd"/>
+      <w:r>
+        <w:t xml:space="preserve"> to calculate mean direction.  This will be backwards compatible for </w:t>
+      </w:r>
+      <w:proofErr w:type="spellStart"/>
+      <w:r>
+        <w:t>commandline</w:t>
+      </w:r>
+      <w:proofErr w:type="spellEnd"/>
+      <w:r>
+        <w:t xml:space="preserve"> version of </w:t>
+      </w:r>
+      <w:proofErr w:type="spellStart"/>
+      <w:r>
+        <w:t>psrose</w:t>
+      </w:r>
+      <w:proofErr w:type="spellEnd"/>
+      <w:r>
+        <w:t>.</w:t>
       </w:r>
     </w:p>
     <w:p>
@@ -2637,23 +2999,48 @@
         </w:numPr>
       </w:pPr>
       <w:r>
-        <w:t xml:space="preserve">Change </w:t>
-      </w:r>
-      <w:proofErr w:type="spellStart"/>
-      <w:r>
-        <w:t>mapproject</w:t>
-      </w:r>
-      <w:proofErr w:type="spellEnd"/>
-      <w:r>
-        <w:t xml:space="preserve"> syntax to –L&lt;file&gt;[+u[-|</w:t>
-      </w:r>
-      <w:proofErr w:type="gramStart"/>
-      <w:r>
-        <w:t>+]&lt;</w:t>
-      </w:r>
-      <w:proofErr w:type="gramEnd"/>
-      <w:r>
-        <w:t>unit&gt;[+p] for easier parsing.</w:t>
+        <w:t xml:space="preserve">Disable default </w:t>
+      </w:r>
+      <w:proofErr w:type="spellStart"/>
+      <w:r>
+        <w:t>outputname</w:t>
+      </w:r>
+      <w:proofErr w:type="spellEnd"/>
+      <w:r>
+        <w:t xml:space="preserve"> in </w:t>
+      </w:r>
+      <w:proofErr w:type="spellStart"/>
+      <w:r>
+        <w:t>grdtrack</w:t>
+      </w:r>
+      <w:proofErr w:type="spellEnd"/>
+      <w:r>
+        <w:t xml:space="preserve"> –S</w:t>
+      </w:r>
+      <w:r>
+        <w:t>…</w:t>
+      </w:r>
+      <w:r>
+        <w:t>+</w:t>
+      </w:r>
+      <w:proofErr w:type="spellStart"/>
+      <w:r>
+        <w:t>s</w:t>
+      </w:r>
+      <w:proofErr w:type="spellEnd"/>
+      <w:r>
+        <w:t xml:space="preserve"> when called from </w:t>
+      </w:r>
+      <w:proofErr w:type="spellStart"/>
+      <w:r>
+        <w:t>mex.</w:t>
+      </w:r>
+      <w:proofErr w:type="spellEnd"/>
+      <w:r>
+        <w:t xml:space="preserve">  Alternatively, avoid default names and require a name.</w:t>
+      </w:r>
+      <w:r>
+        <w:t xml:space="preserve">  Not really happy with either solution.</w:t>
       </w:r>
     </w:p>
     <w:p>
@@ -2665,37 +3052,24 @@
         </w:numPr>
       </w:pPr>
       <w:r>
-        <w:t xml:space="preserve">Let </w:t>
-      </w:r>
-      <w:proofErr w:type="spellStart"/>
-      <w:r>
-        <w:t>psconvert</w:t>
-      </w:r>
-      <w:proofErr w:type="spellEnd"/>
-      <w:r>
-        <w:t xml:space="preserve"> read its list via </w:t>
-      </w:r>
-      <w:proofErr w:type="spellStart"/>
-      <w:r>
-        <w:t>GMT_Read_Data</w:t>
-      </w:r>
-      <w:proofErr w:type="spellEnd"/>
-      <w:r>
-        <w:t xml:space="preserve"> into a </w:t>
-      </w:r>
-      <w:proofErr w:type="spellStart"/>
-      <w:r>
-        <w:t>textset</w:t>
-      </w:r>
-      <w:proofErr w:type="spellEnd"/>
-      <w:r>
-        <w:t xml:space="preserve">.  Add key </w:t>
-      </w:r>
-      <w:proofErr w:type="gramStart"/>
-      <w:r>
-        <w:t>LT(</w:t>
-      </w:r>
-      <w:proofErr w:type="gramEnd"/>
+        <w:t xml:space="preserve">Change </w:t>
+      </w:r>
+      <w:proofErr w:type="spellStart"/>
+      <w:r>
+        <w:t>greenspline</w:t>
+      </w:r>
+      <w:proofErr w:type="spellEnd"/>
+      <w:r>
+        <w:t xml:space="preserve"> syntax to –A&lt;filename&gt;+&lt;</w:t>
+      </w:r>
+      <w:proofErr w:type="spellStart"/>
+      <w:r>
+        <w:t>fmt</w:t>
+      </w:r>
+      <w:proofErr w:type="spellEnd"/>
+      <w:r>
+        <w:t>&gt;</w:t>
+      </w:r>
     </w:p>
     <w:p>
       <w:pPr>
@@ -2706,23 +3080,23 @@
         </w:numPr>
       </w:pPr>
       <w:r>
-        <w:t xml:space="preserve">Split –T option in </w:t>
-      </w:r>
-      <w:proofErr w:type="spellStart"/>
-      <w:r>
-        <w:t>gmtgravmag.c</w:t>
-      </w:r>
-      <w:proofErr w:type="spellEnd"/>
-      <w:r>
-        <w:t xml:space="preserve"> to allow </w:t>
-      </w:r>
-      <w:proofErr w:type="spellStart"/>
-      <w:r>
-        <w:t>mex</w:t>
-      </w:r>
-      <w:proofErr w:type="spellEnd"/>
-      <w:r>
-        <w:t xml:space="preserve"> input.</w:t>
+        <w:t xml:space="preserve">Change </w:t>
+      </w:r>
+      <w:proofErr w:type="spellStart"/>
+      <w:r>
+        <w:t>mapproject</w:t>
+      </w:r>
+      <w:proofErr w:type="spellEnd"/>
+      <w:r>
+        <w:t xml:space="preserve"> syntax to –L&lt;file&gt;[+u[-|</w:t>
+      </w:r>
+      <w:proofErr w:type="gramStart"/>
+      <w:r>
+        <w:t>+]&lt;</w:t>
+      </w:r>
+      <w:proofErr w:type="gramEnd"/>
+      <w:r>
+        <w:t>unit&gt;[+p] for easier parsing.</w:t>
       </w:r>
     </w:p>
     <w:p>
@@ -2734,24 +3108,37 @@
         </w:numPr>
       </w:pPr>
       <w:r>
-        <w:t xml:space="preserve">Split –E option in </w:t>
-      </w:r>
-      <w:proofErr w:type="spellStart"/>
-      <w:r>
-        <w:t>grdredpol.c</w:t>
-      </w:r>
-      <w:proofErr w:type="spellEnd"/>
-      <w:r>
-        <w:t xml:space="preserve"> to allow </w:t>
-      </w:r>
-      <w:proofErr w:type="spellStart"/>
-      <w:r>
-        <w:t>mex</w:t>
-      </w:r>
-      <w:proofErr w:type="spellEnd"/>
-      <w:r>
-        <w:t xml:space="preserve"> input.</w:t>
-      </w:r>
+        <w:t xml:space="preserve">Let </w:t>
+      </w:r>
+      <w:proofErr w:type="spellStart"/>
+      <w:r>
+        <w:t>psconvert</w:t>
+      </w:r>
+      <w:proofErr w:type="spellEnd"/>
+      <w:r>
+        <w:t xml:space="preserve"> read its list via </w:t>
+      </w:r>
+      <w:proofErr w:type="spellStart"/>
+      <w:r>
+        <w:t>GMT_Read_Data</w:t>
+      </w:r>
+      <w:proofErr w:type="spellEnd"/>
+      <w:r>
+        <w:t xml:space="preserve"> into a </w:t>
+      </w:r>
+      <w:proofErr w:type="spellStart"/>
+      <w:r>
+        <w:t>textset</w:t>
+      </w:r>
+      <w:proofErr w:type="spellEnd"/>
+      <w:r>
+        <w:t xml:space="preserve">.  Add key </w:t>
+      </w:r>
+      <w:proofErr w:type="gramStart"/>
+      <w:r>
+        <w:t>LT(</w:t>
+      </w:r>
+      <w:proofErr w:type="gramEnd"/>
     </w:p>
     <w:p>
       <w:pPr>
@@ -2762,6 +3149,84 @@
         </w:numPr>
       </w:pPr>
       <w:r>
+        <w:t xml:space="preserve">Split –T option in </w:t>
+      </w:r>
+      <w:proofErr w:type="spellStart"/>
+      <w:r>
+        <w:t>gmtgravmag.c</w:t>
+      </w:r>
+      <w:proofErr w:type="spellEnd"/>
+      <w:r>
+        <w:t xml:space="preserve"> to allow </w:t>
+      </w:r>
+      <w:proofErr w:type="spellStart"/>
+      <w:r>
+        <w:t>mex</w:t>
+      </w:r>
+      <w:proofErr w:type="spellEnd"/>
+      <w:r>
+        <w:t xml:space="preserve"> input.</w:t>
+      </w:r>
+    </w:p>
+    <w:p>
+      <w:pPr>
+        <w:pStyle w:val="ListParagraph"/>
+        <w:numPr>
+          <w:ilvl w:val="0"/>
+          <w:numId w:val="1"/>
+        </w:numPr>
+      </w:pPr>
+      <w:r>
+        <w:t xml:space="preserve">Split –E option in </w:t>
+      </w:r>
+      <w:proofErr w:type="spellStart"/>
+      <w:r>
+        <w:t>grdredpol.c</w:t>
+      </w:r>
+      <w:proofErr w:type="spellEnd"/>
+      <w:r>
+        <w:t xml:space="preserve"> to allow </w:t>
+      </w:r>
+      <w:proofErr w:type="spellStart"/>
+      <w:r>
+        <w:t>mex</w:t>
+      </w:r>
+      <w:proofErr w:type="spellEnd"/>
+      <w:r>
+        <w:t xml:space="preserve"> input.</w:t>
+      </w:r>
+    </w:p>
+    <w:p>
+      <w:pPr>
+        <w:pStyle w:val="ListParagraph"/>
+        <w:numPr>
+          <w:ilvl w:val="0"/>
+          <w:numId w:val="1"/>
+        </w:numPr>
+      </w:pPr>
+      <w:r>
+        <w:t xml:space="preserve">Mgd77list: Switch to using GMT i/o with </w:t>
+      </w:r>
+      <w:proofErr w:type="spellStart"/>
+      <w:r>
+        <w:t>GMT_Put_Record</w:t>
+      </w:r>
+      <w:proofErr w:type="spellEnd"/>
+      <w:r>
+        <w:t>, and because output is either text or data depending on choices the KEYS needs to have a ? and a special check is needed in GMT_Encode_Data.</w:t>
+      </w:r>
+      <w:bookmarkStart w:id="0" w:name="_GoBack"/>
+      <w:bookmarkEnd w:id="0"/>
+    </w:p>
+    <w:p>
+      <w:pPr>
+        <w:pStyle w:val="ListParagraph"/>
+        <w:numPr>
+          <w:ilvl w:val="0"/>
+          <w:numId w:val="1"/>
+        </w:numPr>
+      </w:pPr>
+      <w:r>
         <w:t xml:space="preserve">X2sys_*: Use </w:t>
       </w:r>
       <w:proofErr w:type="spellStart"/>
@@ -2787,10 +3252,7 @@
         <w:t>I think actions 2-</w:t>
       </w:r>
       <w:r>
-        <w:t>3</w:t>
-      </w:r>
-      <w:r>
-        <w:t xml:space="preserve"> </w:t>
+        <w:t xml:space="preserve">3 </w:t>
       </w:r>
       <w:r>
         <w:t>would allow all GMT syntax to be handled if the other changes are done as well.</w:t>
@@ -2917,7 +3379,7 @@
         <w:rStyle w:val="PageNumber"/>
         <w:noProof/>
       </w:rPr>
-      <w:t>2</w:t>
+      <w:t>3</w:t>
     </w:r>
     <w:r>
       <w:rPr>

</xml_diff>